<commit_message>
primera reunion y ajustes anteproyecto
</commit_message>
<xml_diff>
--- a/Anteproyecto.docx
+++ b/Anteproyecto.docx
@@ -141,7 +141,7 @@
           <w:sz w:val="24"/>
           <w:szCs w:val="24"/>
         </w:rPr>
-        <w:t xml:space="preserve">Aplicación web para seguimiento y control de trabajos de grado elaborados bajo la </w:t>
+        <w:t>Aplicación web para seguimiento y control de trabajos de grado elaborados bajo la metodología ágil Ma</w:t>
       </w:r>
       <w:r>
         <w:rPr>
@@ -149,7 +149,7 @@
           <w:sz w:val="24"/>
           <w:szCs w:val="24"/>
         </w:rPr>
-        <w:t>metodología</w:t>
+        <w:t>T</w:t>
       </w:r>
       <w:r>
         <w:rPr>
@@ -157,7 +157,7 @@
           <w:sz w:val="24"/>
           <w:szCs w:val="24"/>
         </w:rPr>
-        <w:t xml:space="preserve"> </w:t>
+        <w:t>ra</w:t>
       </w:r>
       <w:r>
         <w:rPr>
@@ -165,7 +165,7 @@
           <w:sz w:val="24"/>
           <w:szCs w:val="24"/>
         </w:rPr>
-        <w:t>ágil</w:t>
+        <w:t>G</w:t>
       </w:r>
       <w:r>
         <w:rPr>
@@ -173,7 +173,7 @@
           <w:sz w:val="24"/>
           <w:szCs w:val="24"/>
         </w:rPr>
-        <w:t xml:space="preserve"> Matragra</w:t>
+        <w:t>ra</w:t>
       </w:r>
       <w:r>
         <w:rPr>
@@ -346,7 +346,7 @@
           <w:sz w:val="24"/>
           <w:szCs w:val="24"/>
         </w:rPr>
-        <w:t>Algoritmos y Programación</w:t>
+        <w:t>Desarrollo web y arquitectura en la nube.</w:t>
       </w:r>
     </w:p>
     <w:p>
@@ -401,13 +401,13 @@
         <w:rPr>
           <w:rFonts w:ascii="Segoe UI" w:hAnsi="Segoe UI" w:cs="Segoe UI"/>
         </w:rPr>
-        <w:t xml:space="preserve">Es evidente la necesidad de una herramienta y/o canal de </w:t>
-      </w:r>
-      <w:r>
-        <w:rPr>
-          <w:rFonts w:ascii="Segoe UI" w:hAnsi="Segoe UI" w:cs="Segoe UI"/>
-        </w:rPr>
-        <w:t>comunicación</w:t>
+        <w:t>Es evidente la necesidad de una herramienta y/o canal de comunicación dentro de la universidad que permita a los alumnos que desarrollan sus trabajos de grado mantener contacto con sus tutores</w:t>
+      </w:r>
+      <w:r>
+        <w:rPr>
+          <w:rFonts w:ascii="Segoe UI" w:hAnsi="Segoe UI" w:cs="Segoe UI"/>
+        </w:rPr>
+        <w:t>,</w:t>
       </w:r>
       <w:r>
         <w:rPr>
@@ -419,55 +419,13 @@
         <w:rPr>
           <w:rFonts w:ascii="Segoe UI" w:hAnsi="Segoe UI" w:cs="Segoe UI"/>
         </w:rPr>
-        <w:t>dentro</w:t>
-      </w:r>
-      <w:r>
-        <w:rPr>
-          <w:rFonts w:ascii="Segoe UI" w:hAnsi="Segoe UI" w:cs="Segoe UI"/>
-        </w:rPr>
-        <w:t xml:space="preserve"> de la universidad que permita a los alumnos que desarrollan sus trabajos de grado mantener contacto con sus tutores</w:t>
-      </w:r>
-      <w:r>
-        <w:rPr>
-          <w:rFonts w:ascii="Segoe UI" w:hAnsi="Segoe UI" w:cs="Segoe UI"/>
-        </w:rPr>
-        <w:t>,</w:t>
-      </w:r>
-      <w:r>
-        <w:rPr>
-          <w:rFonts w:ascii="Segoe UI" w:hAnsi="Segoe UI" w:cs="Segoe UI"/>
-        </w:rPr>
-        <w:t xml:space="preserve"> </w:t>
-      </w:r>
-      <w:r>
-        <w:rPr>
-          <w:rFonts w:ascii="Segoe UI" w:hAnsi="Segoe UI" w:cs="Segoe UI"/>
-        </w:rPr>
         <w:t xml:space="preserve">y </w:t>
       </w:r>
       <w:r>
         <w:rPr>
           <w:rFonts w:ascii="Segoe UI" w:hAnsi="Segoe UI" w:cs="Segoe UI"/>
         </w:rPr>
-        <w:t>más</w:t>
-      </w:r>
-      <w:r>
-        <w:rPr>
-          <w:rFonts w:ascii="Segoe UI" w:hAnsi="Segoe UI" w:cs="Segoe UI"/>
-        </w:rPr>
-        <w:t xml:space="preserve"> ahora en esta </w:t>
-      </w:r>
-      <w:r>
-        <w:rPr>
-          <w:rFonts w:ascii="Segoe UI" w:hAnsi="Segoe UI" w:cs="Segoe UI"/>
-        </w:rPr>
-        <w:t>época</w:t>
-      </w:r>
-      <w:r>
-        <w:rPr>
-          <w:rFonts w:ascii="Segoe UI" w:hAnsi="Segoe UI" w:cs="Segoe UI"/>
-        </w:rPr>
-        <w:t xml:space="preserve"> de pandemia donde las reuniones presenciales son limitadas y deben ser evitadas.</w:t>
+        <w:t>más ahora en esta época de pandemia donde las reuniones presenciales son limitadas y deben ser evitadas.</w:t>
       </w:r>
     </w:p>
     <w:p>
@@ -482,31 +440,7 @@
         <w:rPr>
           <w:rFonts w:ascii="Segoe UI" w:hAnsi="Segoe UI" w:cs="Segoe UI"/>
         </w:rPr>
-        <w:t xml:space="preserve">Actualmente no existe un canal oficial o que facilite la comunicación entre los alumnos y tutores lo que dificulta la </w:t>
-      </w:r>
-      <w:r>
-        <w:rPr>
-          <w:rFonts w:ascii="Segoe UI" w:hAnsi="Segoe UI" w:cs="Segoe UI"/>
-        </w:rPr>
-        <w:t>comunicación</w:t>
-      </w:r>
-      <w:r>
-        <w:rPr>
-          <w:rFonts w:ascii="Segoe UI" w:hAnsi="Segoe UI" w:cs="Segoe UI"/>
-        </w:rPr>
-        <w:t xml:space="preserve"> y por ende el avance y desarrollo de los proyectos de grado. Esto </w:t>
-      </w:r>
-      <w:r>
-        <w:rPr>
-          <w:rFonts w:ascii="Segoe UI" w:hAnsi="Segoe UI" w:cs="Segoe UI"/>
-        </w:rPr>
-        <w:t>evidencia</w:t>
-      </w:r>
-      <w:r>
-        <w:rPr>
-          <w:rFonts w:ascii="Segoe UI" w:hAnsi="Segoe UI" w:cs="Segoe UI"/>
-        </w:rPr>
-        <w:t xml:space="preserve"> la necesidad de herramientas como la que se propone en este proyecto.</w:t>
+        <w:t>Actualmente no existe un canal oficial o que facilite la comunicación entre los alumnos y tutores lo que dificulta la comunicación y por ende el avance y desarrollo de los proyectos de grado. Esto evidencia la necesidad de herramientas como la que se propone en este proyecto.</w:t>
       </w:r>
     </w:p>
     <w:p>
@@ -531,6 +465,10 @@
     <w:p>
       <w:pPr>
         <w:pStyle w:val="Ttulo3"/>
+        <w:numPr>
+          <w:ilvl w:val="1"/>
+          <w:numId w:val="19"/>
+        </w:numPr>
         <w:spacing w:before="0" w:after="48"/>
         <w:rPr>
           <w:rFonts w:ascii="Segoe UI" w:hAnsi="Segoe UI" w:cs="Segoe UI"/>
@@ -544,7 +482,7 @@
           <w:b w:val="0"/>
           <w:bCs/>
         </w:rPr>
-        <w:t>6.1 Objetivo General:</w:t>
+        <w:t>Objetivo General:</w:t>
       </w:r>
     </w:p>
     <w:p>
@@ -558,47 +496,38 @@
           <w:rFonts w:ascii="Segoe UI" w:hAnsi="Segoe UI" w:cs="Segoe UI"/>
         </w:rPr>
       </w:pPr>
-      <w:r>
-        <w:rPr>
-          <w:rFonts w:ascii="Segoe UI" w:hAnsi="Segoe UI" w:cs="Segoe UI"/>
-        </w:rPr>
-        <w:t xml:space="preserve">Desarrollar una aplicación web enfocada a la </w:t>
-      </w:r>
-      <w:r>
-        <w:rPr>
-          <w:rFonts w:ascii="Segoe UI" w:hAnsi="Segoe UI" w:cs="Segoe UI"/>
-        </w:rPr>
-        <w:t>gestión</w:t>
-      </w:r>
-      <w:r>
-        <w:rPr>
-          <w:rFonts w:ascii="Segoe UI" w:hAnsi="Segoe UI" w:cs="Segoe UI"/>
-        </w:rPr>
-        <w:t xml:space="preserve"> de los trabajos de grado, elaborados bajo la </w:t>
-      </w:r>
-      <w:r>
-        <w:rPr>
-          <w:rFonts w:ascii="Segoe UI" w:hAnsi="Segoe UI" w:cs="Segoe UI"/>
-        </w:rPr>
-        <w:t>metodología</w:t>
-      </w:r>
-      <w:r>
-        <w:rPr>
-          <w:rFonts w:ascii="Segoe UI" w:hAnsi="Segoe UI" w:cs="Segoe UI"/>
-        </w:rPr>
-        <w:t xml:space="preserve"> Matragra, por parte de los alumnos desarrolladores y los profesores tutores; integrando </w:t>
-      </w:r>
-      <w:r>
-        <w:rPr>
-          <w:rFonts w:ascii="Segoe UI" w:hAnsi="Segoe UI" w:cs="Segoe UI"/>
-        </w:rPr>
-        <w:t>tecnologías</w:t>
-      </w:r>
-      <w:r>
-        <w:rPr>
-          <w:rFonts w:ascii="Segoe UI" w:hAnsi="Segoe UI" w:cs="Segoe UI"/>
-        </w:rPr>
-        <w:t xml:space="preserve"> de infraestructura y servicios en la nube como AWS.</w:t>
+      <w:commentRangeStart w:id="0"/>
+      <w:r>
+        <w:rPr>
+          <w:rFonts w:ascii="Segoe UI" w:hAnsi="Segoe UI" w:cs="Segoe UI"/>
+        </w:rPr>
+        <w:t xml:space="preserve">Desarrollar una aplicación web enfocada </w:t>
+      </w:r>
+      <w:r>
+        <w:rPr>
+          <w:rFonts w:ascii="Segoe UI" w:hAnsi="Segoe UI" w:cs="Segoe UI"/>
+        </w:rPr>
+        <w:t>a proyectos de software planteados en trabajos de grado</w:t>
+      </w:r>
+      <w:r>
+        <w:rPr>
+          <w:rFonts w:ascii="Segoe UI" w:hAnsi="Segoe UI" w:cs="Segoe UI"/>
+        </w:rPr>
+        <w:t xml:space="preserve"> que siguen la metodología MaTraGra</w:t>
+      </w:r>
+      <w:r>
+        <w:rPr>
+          <w:rFonts w:ascii="Segoe UI" w:hAnsi="Segoe UI" w:cs="Segoe UI"/>
+        </w:rPr>
+        <w:t>.</w:t>
+      </w:r>
+      <w:commentRangeEnd w:id="0"/>
+      <w:r>
+        <w:rPr>
+          <w:rStyle w:val="Refdecomentario"/>
+          <w:rFonts w:ascii="Calibri" w:eastAsia="Calibri" w:hAnsi="Calibri" w:cs="Calibri"/>
+        </w:rPr>
+        <w:commentReference w:id="0"/>
       </w:r>
     </w:p>
     <w:p>
@@ -618,7 +547,24 @@
           <w:b w:val="0"/>
           <w:bCs/>
         </w:rPr>
-        <w:t>6.2 Objetivos Específicos:</w:t>
+        <w:t xml:space="preserve">6.2 </w:t>
+      </w:r>
+      <w:commentRangeStart w:id="1"/>
+      <w:r>
+        <w:rPr>
+          <w:rFonts w:ascii="Segoe UI" w:hAnsi="Segoe UI" w:cs="Segoe UI"/>
+          <w:b w:val="0"/>
+          <w:bCs/>
+        </w:rPr>
+        <w:t>Objetivos Específicos:</w:t>
+      </w:r>
+      <w:commentRangeEnd w:id="1"/>
+      <w:r>
+        <w:rPr>
+          <w:rStyle w:val="Refdecomentario"/>
+          <w:b w:val="0"/>
+        </w:rPr>
+        <w:commentReference w:id="1"/>
       </w:r>
     </w:p>
     <w:p>
@@ -636,19 +582,7 @@
         <w:rPr>
           <w:rFonts w:ascii="Segoe UI" w:hAnsi="Segoe UI" w:cs="Segoe UI"/>
         </w:rPr>
-        <w:t xml:space="preserve">Desarrollo de una </w:t>
-      </w:r>
-      <w:r>
-        <w:rPr>
-          <w:rFonts w:ascii="Segoe UI" w:hAnsi="Segoe UI" w:cs="Segoe UI"/>
-        </w:rPr>
-        <w:t>aplicación</w:t>
-      </w:r>
-      <w:r>
-        <w:rPr>
-          <w:rFonts w:ascii="Segoe UI" w:hAnsi="Segoe UI" w:cs="Segoe UI"/>
-        </w:rPr>
-        <w:t xml:space="preserve"> web con infraestructura sobre AWS.</w:t>
+        <w:t>Permitir la comunicación entre estudiante(s) y profesor tutor.</w:t>
       </w:r>
     </w:p>
     <w:p>
@@ -666,37 +600,7 @@
         <w:rPr>
           <w:rFonts w:ascii="Segoe UI" w:hAnsi="Segoe UI" w:cs="Segoe UI"/>
         </w:rPr>
-        <w:t>Implementación</w:t>
-      </w:r>
-      <w:r>
-        <w:rPr>
-          <w:rFonts w:ascii="Segoe UI" w:hAnsi="Segoe UI" w:cs="Segoe UI"/>
-        </w:rPr>
-        <w:t xml:space="preserve"> de un foro en la </w:t>
-      </w:r>
-      <w:r>
-        <w:rPr>
-          <w:rFonts w:ascii="Segoe UI" w:hAnsi="Segoe UI" w:cs="Segoe UI"/>
-        </w:rPr>
-        <w:t>aplicación</w:t>
-      </w:r>
-      <w:r>
-        <w:rPr>
-          <w:rFonts w:ascii="Segoe UI" w:hAnsi="Segoe UI" w:cs="Segoe UI"/>
-        </w:rPr>
-        <w:t xml:space="preserve"> web para </w:t>
-      </w:r>
-      <w:r>
-        <w:rPr>
-          <w:rFonts w:ascii="Segoe UI" w:hAnsi="Segoe UI" w:cs="Segoe UI"/>
-        </w:rPr>
-        <w:t>comunicación</w:t>
-      </w:r>
-      <w:r>
-        <w:rPr>
-          <w:rFonts w:ascii="Segoe UI" w:hAnsi="Segoe UI" w:cs="Segoe UI"/>
-        </w:rPr>
-        <w:t xml:space="preserve"> entre alumnos y el tutor.</w:t>
+        <w:t>Llevar registro de todas las actividades del proyecto.</w:t>
       </w:r>
     </w:p>
     <w:p>
@@ -714,37 +618,25 @@
         <w:rPr>
           <w:rFonts w:ascii="Segoe UI" w:hAnsi="Segoe UI" w:cs="Segoe UI"/>
         </w:rPr>
-        <w:t>Implementación</w:t>
-      </w:r>
-      <w:r>
-        <w:rPr>
-          <w:rFonts w:ascii="Segoe UI" w:hAnsi="Segoe UI" w:cs="Segoe UI"/>
-        </w:rPr>
-        <w:t xml:space="preserve"> de un </w:t>
-      </w:r>
-      <w:r>
-        <w:rPr>
-          <w:rFonts w:ascii="Segoe UI" w:hAnsi="Segoe UI" w:cs="Segoe UI"/>
-        </w:rPr>
-        <w:t>calendario</w:t>
-      </w:r>
-      <w:r>
-        <w:rPr>
-          <w:rFonts w:ascii="Segoe UI" w:hAnsi="Segoe UI" w:cs="Segoe UI"/>
-        </w:rPr>
-        <w:t xml:space="preserve"> configurable con las etapas del desarrollo del proyecto en la </w:t>
-      </w:r>
-      <w:r>
-        <w:rPr>
-          <w:rFonts w:ascii="Segoe UI" w:hAnsi="Segoe UI" w:cs="Segoe UI"/>
-        </w:rPr>
-        <w:t>aplicación</w:t>
-      </w:r>
-      <w:r>
-        <w:rPr>
-          <w:rFonts w:ascii="Segoe UI" w:hAnsi="Segoe UI" w:cs="Segoe UI"/>
-        </w:rPr>
-        <w:t xml:space="preserve"> web.</w:t>
+        <w:t>Visualizar el estado y etapas del proyecto según lo definido en la metodología MaTraGra.</w:t>
+      </w:r>
+    </w:p>
+    <w:p>
+      <w:pPr>
+        <w:pStyle w:val="code-line"/>
+        <w:numPr>
+          <w:ilvl w:val="0"/>
+          <w:numId w:val="17"/>
+        </w:numPr>
+        <w:rPr>
+          <w:rFonts w:ascii="Segoe UI" w:hAnsi="Segoe UI" w:cs="Segoe UI"/>
+        </w:rPr>
+      </w:pPr>
+      <w:r>
+        <w:rPr>
+          <w:rFonts w:ascii="Segoe UI" w:hAnsi="Segoe UI" w:cs="Segoe UI"/>
+        </w:rPr>
+        <w:t>Generar automáticamente documentación del proyecto.</w:t>
       </w:r>
     </w:p>
     <w:p>
@@ -763,7 +655,1435 @@
           <w:b w:val="0"/>
           <w:bCs w:val="0"/>
         </w:rPr>
-        <w:t>7. Justificación</w:t>
+        <w:t xml:space="preserve">7. </w:t>
+      </w:r>
+      <w:commentRangeStart w:id="2"/>
+      <w:r>
+        <w:rPr>
+          <w:rFonts w:ascii="Segoe UI" w:hAnsi="Segoe UI" w:cs="Segoe UI"/>
+          <w:b w:val="0"/>
+          <w:bCs w:val="0"/>
+        </w:rPr>
+        <w:t>Antecedentes</w:t>
+      </w:r>
+      <w:commentRangeEnd w:id="2"/>
+      <w:r>
+        <w:rPr>
+          <w:rStyle w:val="Refdecomentario"/>
+          <w:rFonts w:ascii="Calibri" w:eastAsia="Calibri" w:hAnsi="Calibri" w:cs="Calibri"/>
+          <w:b w:val="0"/>
+          <w:bCs w:val="0"/>
+        </w:rPr>
+        <w:commentReference w:id="2"/>
+      </w:r>
+    </w:p>
+    <w:p>
+      <w:pPr>
+        <w:pStyle w:val="code-line"/>
+        <w:rPr>
+          <w:rFonts w:ascii="Segoe UI" w:hAnsi="Segoe UI" w:cs="Segoe UI"/>
+        </w:rPr>
+      </w:pPr>
+    </w:p>
+    <w:p>
+      <w:pPr>
+        <w:pStyle w:val="Ttulo2"/>
+        <w:spacing w:before="0" w:beforeAutospacing="0" w:after="48" w:afterAutospacing="0"/>
+        <w:rPr>
+          <w:rFonts w:ascii="Segoe UI" w:hAnsi="Segoe UI" w:cs="Segoe UI"/>
+          <w:b w:val="0"/>
+          <w:bCs w:val="0"/>
+        </w:rPr>
+      </w:pPr>
+      <w:r>
+        <w:rPr>
+          <w:rFonts w:ascii="Segoe UI" w:hAnsi="Segoe UI" w:cs="Segoe UI"/>
+          <w:b w:val="0"/>
+          <w:bCs w:val="0"/>
+        </w:rPr>
+        <w:t>8</w:t>
+      </w:r>
+      <w:r>
+        <w:rPr>
+          <w:rFonts w:ascii="Segoe UI" w:hAnsi="Segoe UI" w:cs="Segoe UI"/>
+          <w:b w:val="0"/>
+          <w:bCs w:val="0"/>
+        </w:rPr>
+        <w:t xml:space="preserve">. </w:t>
+      </w:r>
+      <w:commentRangeStart w:id="3"/>
+      <w:r>
+        <w:rPr>
+          <w:rFonts w:ascii="Segoe UI" w:hAnsi="Segoe UI" w:cs="Segoe UI"/>
+          <w:b w:val="0"/>
+          <w:bCs w:val="0"/>
+        </w:rPr>
+        <w:t>Justificación</w:t>
+      </w:r>
+      <w:commentRangeEnd w:id="3"/>
+      <w:r>
+        <w:rPr>
+          <w:rStyle w:val="Refdecomentario"/>
+          <w:rFonts w:ascii="Calibri" w:eastAsia="Calibri" w:hAnsi="Calibri" w:cs="Calibri"/>
+          <w:b w:val="0"/>
+          <w:bCs w:val="0"/>
+        </w:rPr>
+        <w:commentReference w:id="3"/>
+      </w:r>
+    </w:p>
+    <w:p>
+      <w:pPr>
+        <w:pStyle w:val="Ttulo2"/>
+        <w:spacing w:before="0" w:beforeAutospacing="0" w:after="48" w:afterAutospacing="0"/>
+        <w:rPr>
+          <w:rFonts w:ascii="Segoe UI" w:hAnsi="Segoe UI" w:cs="Segoe UI"/>
+          <w:b w:val="0"/>
+          <w:bCs w:val="0"/>
+        </w:rPr>
+      </w:pPr>
+    </w:p>
+    <w:p>
+      <w:pPr>
+        <w:pStyle w:val="Ttulo2"/>
+        <w:spacing w:before="0" w:beforeAutospacing="0" w:after="48" w:afterAutospacing="0"/>
+        <w:rPr>
+          <w:rFonts w:ascii="Segoe UI" w:hAnsi="Segoe UI" w:cs="Segoe UI"/>
+          <w:b w:val="0"/>
+          <w:bCs w:val="0"/>
+        </w:rPr>
+      </w:pPr>
+    </w:p>
+    <w:p>
+      <w:pPr>
+        <w:pStyle w:val="Ttulo2"/>
+        <w:spacing w:before="0" w:beforeAutospacing="0" w:after="48" w:afterAutospacing="0"/>
+        <w:rPr>
+          <w:rFonts w:ascii="Segoe UI" w:hAnsi="Segoe UI" w:cs="Segoe UI"/>
+          <w:b w:val="0"/>
+          <w:bCs w:val="0"/>
+        </w:rPr>
+      </w:pPr>
+      <w:r>
+        <w:rPr>
+          <w:rFonts w:ascii="Segoe UI" w:hAnsi="Segoe UI" w:cs="Segoe UI"/>
+          <w:b w:val="0"/>
+          <w:bCs w:val="0"/>
+        </w:rPr>
+        <w:t>9</w:t>
+      </w:r>
+      <w:r>
+        <w:rPr>
+          <w:rFonts w:ascii="Segoe UI" w:hAnsi="Segoe UI" w:cs="Segoe UI"/>
+          <w:b w:val="0"/>
+          <w:bCs w:val="0"/>
+        </w:rPr>
+        <w:t xml:space="preserve">. </w:t>
+      </w:r>
+      <w:r>
+        <w:rPr>
+          <w:rFonts w:ascii="Segoe UI" w:hAnsi="Segoe UI" w:cs="Segoe UI"/>
+          <w:b w:val="0"/>
+          <w:bCs w:val="0"/>
+        </w:rPr>
+        <w:t>Metodología</w:t>
+      </w:r>
+    </w:p>
+    <w:p>
+      <w:pPr>
+        <w:pStyle w:val="Ttulo2"/>
+        <w:spacing w:before="0" w:beforeAutospacing="0" w:after="48" w:afterAutospacing="0"/>
+        <w:rPr>
+          <w:rFonts w:ascii="Segoe UI" w:hAnsi="Segoe UI" w:cs="Segoe UI"/>
+          <w:b w:val="0"/>
+          <w:bCs w:val="0"/>
+        </w:rPr>
+      </w:pPr>
+    </w:p>
+    <w:p>
+      <w:pPr>
+        <w:rPr>
+          <w:rFonts w:ascii="Segoe UI" w:eastAsia="Times New Roman" w:hAnsi="Segoe UI" w:cs="Segoe UI"/>
+          <w:sz w:val="24"/>
+          <w:szCs w:val="24"/>
+        </w:rPr>
+      </w:pPr>
+      <w:r>
+        <w:rPr>
+          <w:rFonts w:ascii="Segoe UI" w:eastAsia="Times New Roman" w:hAnsi="Segoe UI" w:cs="Segoe UI"/>
+          <w:sz w:val="24"/>
+          <w:szCs w:val="24"/>
+        </w:rPr>
+        <w:lastRenderedPageBreak/>
+        <w:t>El proyecto contempla todas las etapas del ciclo de vida del desarrollo del software</w:t>
+      </w:r>
+      <w:r>
+        <w:rPr>
+          <w:rFonts w:ascii="Segoe UI" w:eastAsia="Times New Roman" w:hAnsi="Segoe UI" w:cs="Segoe UI"/>
+          <w:sz w:val="24"/>
+          <w:szCs w:val="24"/>
+        </w:rPr>
+        <w:t xml:space="preserve"> </w:t>
+      </w:r>
+      <w:r>
+        <w:rPr>
+          <w:rFonts w:ascii="Segoe UI" w:eastAsia="Times New Roman" w:hAnsi="Segoe UI" w:cs="Segoe UI"/>
+          <w:sz w:val="24"/>
+          <w:szCs w:val="24"/>
+        </w:rPr>
+        <w:t>usando la metodología Kanban, a través de la herramienta de seguimiento Trello.</w:t>
+      </w:r>
+    </w:p>
+    <w:p>
+      <w:pPr>
+        <w:rPr>
+          <w:rFonts w:ascii="Segoe UI" w:eastAsia="Times New Roman" w:hAnsi="Segoe UI" w:cs="Segoe UI"/>
+          <w:sz w:val="24"/>
+          <w:szCs w:val="24"/>
+        </w:rPr>
+      </w:pPr>
+    </w:p>
+    <w:p>
+      <w:pPr>
+        <w:pStyle w:val="Ttulo2"/>
+        <w:spacing w:before="0" w:beforeAutospacing="0" w:after="48" w:afterAutospacing="0"/>
+        <w:rPr>
+          <w:rFonts w:ascii="Segoe UI" w:hAnsi="Segoe UI" w:cs="Segoe UI"/>
+          <w:b w:val="0"/>
+          <w:bCs w:val="0"/>
+        </w:rPr>
+      </w:pPr>
+      <w:r>
+        <w:rPr>
+          <w:rFonts w:ascii="Segoe UI" w:hAnsi="Segoe UI" w:cs="Segoe UI"/>
+          <w:b w:val="0"/>
+          <w:bCs w:val="0"/>
+        </w:rPr>
+        <w:t>10.   Recursos</w:t>
+      </w:r>
+    </w:p>
+    <w:p>
+      <w:pPr>
+        <w:spacing w:before="240" w:after="240" w:line="480" w:lineRule="auto"/>
+        <w:jc w:val="both"/>
+        <w:rPr>
+          <w:rFonts w:ascii="Times New Roman" w:eastAsia="Times New Roman" w:hAnsi="Times New Roman" w:cs="Times New Roman"/>
+          <w:b/>
+          <w:color w:val="222222"/>
+          <w:sz w:val="24"/>
+          <w:szCs w:val="24"/>
+          <w:highlight w:val="white"/>
+        </w:rPr>
+      </w:pPr>
+      <w:r>
+        <w:rPr>
+          <w:rFonts w:ascii="Times New Roman" w:eastAsia="Times New Roman" w:hAnsi="Times New Roman" w:cs="Times New Roman"/>
+          <w:b/>
+          <w:color w:val="222222"/>
+          <w:sz w:val="24"/>
+          <w:szCs w:val="24"/>
+          <w:highlight w:val="white"/>
+        </w:rPr>
+        <w:t>Humano</w:t>
+      </w:r>
+    </w:p>
+    <w:tbl>
+      <w:tblPr>
+        <w:tblpPr w:leftFromText="141" w:rightFromText="141" w:vertAnchor="text" w:horzAnchor="margin" w:tblpY="-61"/>
+        <w:tblW w:w="8799" w:type="dxa"/>
+        <w:tblBorders>
+          <w:top w:val="nil"/>
+          <w:left w:val="nil"/>
+          <w:bottom w:val="nil"/>
+          <w:right w:val="nil"/>
+          <w:insideH w:val="nil"/>
+          <w:insideV w:val="nil"/>
+        </w:tblBorders>
+        <w:tblLayout w:type="fixed"/>
+        <w:tblLook w:val="0600" w:firstRow="0" w:lastRow="0" w:firstColumn="0" w:lastColumn="0" w:noHBand="1" w:noVBand="1"/>
+      </w:tblPr>
+      <w:tblGrid>
+        <w:gridCol w:w="2573"/>
+        <w:gridCol w:w="2087"/>
+        <w:gridCol w:w="2553"/>
+        <w:gridCol w:w="1586"/>
+      </w:tblGrid>
+      <w:tr>
+        <w:trPr>
+          <w:trHeight w:val="612"/>
+        </w:trPr>
+        <w:tc>
+          <w:tcPr>
+            <w:tcW w:w="2573" w:type="dxa"/>
+            <w:tcBorders>
+              <w:top w:val="single" w:sz="8" w:space="0" w:color="000000"/>
+              <w:left w:val="single" w:sz="8" w:space="0" w:color="000000"/>
+              <w:bottom w:val="single" w:sz="8" w:space="0" w:color="000000"/>
+              <w:right w:val="single" w:sz="8" w:space="0" w:color="000000"/>
+            </w:tcBorders>
+            <w:tcMar>
+              <w:top w:w="100" w:type="dxa"/>
+              <w:left w:w="100" w:type="dxa"/>
+              <w:bottom w:w="100" w:type="dxa"/>
+              <w:right w:w="100" w:type="dxa"/>
+            </w:tcMar>
+          </w:tcPr>
+          <w:p>
+            <w:pPr>
+              <w:spacing w:before="240" w:after="240" w:line="480" w:lineRule="auto"/>
+              <w:ind w:left="920" w:hanging="80"/>
+              <w:jc w:val="both"/>
+              <w:rPr>
+                <w:rFonts w:ascii="Times New Roman" w:eastAsia="Times New Roman" w:hAnsi="Times New Roman" w:cs="Times New Roman"/>
+                <w:b/>
+                <w:color w:val="222222"/>
+                <w:sz w:val="24"/>
+                <w:szCs w:val="24"/>
+                <w:highlight w:val="white"/>
+              </w:rPr>
+            </w:pPr>
+            <w:proofErr w:type="spellStart"/>
+            <w:r>
+              <w:rPr>
+                <w:rFonts w:ascii="Times New Roman" w:eastAsia="Times New Roman" w:hAnsi="Times New Roman" w:cs="Times New Roman"/>
+                <w:b/>
+                <w:color w:val="222222"/>
+                <w:sz w:val="24"/>
+                <w:szCs w:val="24"/>
+                <w:highlight w:val="white"/>
+              </w:rPr>
+              <w:t>Item</w:t>
+            </w:r>
+            <w:proofErr w:type="spellEnd"/>
+          </w:p>
+        </w:tc>
+        <w:tc>
+          <w:tcPr>
+            <w:tcW w:w="2087" w:type="dxa"/>
+            <w:tcBorders>
+              <w:top w:val="single" w:sz="8" w:space="0" w:color="000000"/>
+              <w:left w:val="nil"/>
+              <w:bottom w:val="single" w:sz="8" w:space="0" w:color="000000"/>
+              <w:right w:val="single" w:sz="8" w:space="0" w:color="000000"/>
+            </w:tcBorders>
+            <w:tcMar>
+              <w:top w:w="100" w:type="dxa"/>
+              <w:left w:w="100" w:type="dxa"/>
+              <w:bottom w:w="100" w:type="dxa"/>
+              <w:right w:w="100" w:type="dxa"/>
+            </w:tcMar>
+          </w:tcPr>
+          <w:p>
+            <w:pPr>
+              <w:spacing w:before="240" w:after="240" w:line="480" w:lineRule="auto"/>
+              <w:jc w:val="both"/>
+              <w:rPr>
+                <w:rFonts w:ascii="Times New Roman" w:eastAsia="Times New Roman" w:hAnsi="Times New Roman" w:cs="Times New Roman"/>
+                <w:b/>
+                <w:color w:val="222222"/>
+                <w:sz w:val="24"/>
+                <w:szCs w:val="24"/>
+                <w:highlight w:val="white"/>
+              </w:rPr>
+            </w:pPr>
+            <w:r>
+              <w:rPr>
+                <w:rFonts w:ascii="Times New Roman" w:eastAsia="Times New Roman" w:hAnsi="Times New Roman" w:cs="Times New Roman"/>
+                <w:b/>
+                <w:color w:val="222222"/>
+                <w:sz w:val="24"/>
+                <w:szCs w:val="24"/>
+                <w:highlight w:val="white"/>
+              </w:rPr>
+              <w:t>Costo</w:t>
+            </w:r>
+          </w:p>
+        </w:tc>
+        <w:tc>
+          <w:tcPr>
+            <w:tcW w:w="2553" w:type="dxa"/>
+            <w:tcBorders>
+              <w:top w:val="single" w:sz="8" w:space="0" w:color="000000"/>
+              <w:left w:val="nil"/>
+              <w:bottom w:val="single" w:sz="8" w:space="0" w:color="000000"/>
+              <w:right w:val="single" w:sz="8" w:space="0" w:color="000000"/>
+            </w:tcBorders>
+            <w:tcMar>
+              <w:top w:w="100" w:type="dxa"/>
+              <w:left w:w="100" w:type="dxa"/>
+              <w:bottom w:w="100" w:type="dxa"/>
+              <w:right w:w="100" w:type="dxa"/>
+            </w:tcMar>
+          </w:tcPr>
+          <w:p>
+            <w:pPr>
+              <w:spacing w:before="240" w:after="240" w:line="480" w:lineRule="auto"/>
+              <w:jc w:val="both"/>
+              <w:rPr>
+                <w:rFonts w:ascii="Times New Roman" w:eastAsia="Times New Roman" w:hAnsi="Times New Roman" w:cs="Times New Roman"/>
+                <w:b/>
+                <w:color w:val="222222"/>
+                <w:sz w:val="24"/>
+                <w:szCs w:val="24"/>
+                <w:highlight w:val="white"/>
+              </w:rPr>
+            </w:pPr>
+            <w:r>
+              <w:rPr>
+                <w:rFonts w:ascii="Times New Roman" w:eastAsia="Times New Roman" w:hAnsi="Times New Roman" w:cs="Times New Roman"/>
+                <w:b/>
+                <w:color w:val="222222"/>
+                <w:sz w:val="24"/>
+                <w:szCs w:val="24"/>
+                <w:highlight w:val="white"/>
+              </w:rPr>
+              <w:t>Cantidad</w:t>
+            </w:r>
+          </w:p>
+        </w:tc>
+        <w:tc>
+          <w:tcPr>
+            <w:tcW w:w="1586" w:type="dxa"/>
+            <w:tcBorders>
+              <w:top w:val="single" w:sz="8" w:space="0" w:color="000000"/>
+              <w:left w:val="nil"/>
+              <w:bottom w:val="single" w:sz="8" w:space="0" w:color="000000"/>
+              <w:right w:val="single" w:sz="8" w:space="0" w:color="000000"/>
+            </w:tcBorders>
+            <w:tcMar>
+              <w:top w:w="100" w:type="dxa"/>
+              <w:left w:w="100" w:type="dxa"/>
+              <w:bottom w:w="100" w:type="dxa"/>
+              <w:right w:w="100" w:type="dxa"/>
+            </w:tcMar>
+          </w:tcPr>
+          <w:p>
+            <w:pPr>
+              <w:spacing w:before="240" w:after="240" w:line="480" w:lineRule="auto"/>
+              <w:jc w:val="both"/>
+              <w:rPr>
+                <w:rFonts w:ascii="Times New Roman" w:eastAsia="Times New Roman" w:hAnsi="Times New Roman" w:cs="Times New Roman"/>
+                <w:b/>
+                <w:color w:val="222222"/>
+                <w:sz w:val="24"/>
+                <w:szCs w:val="24"/>
+                <w:highlight w:val="white"/>
+              </w:rPr>
+            </w:pPr>
+            <w:r>
+              <w:rPr>
+                <w:rFonts w:ascii="Times New Roman" w:eastAsia="Times New Roman" w:hAnsi="Times New Roman" w:cs="Times New Roman"/>
+                <w:b/>
+                <w:color w:val="222222"/>
+                <w:sz w:val="24"/>
+                <w:szCs w:val="24"/>
+                <w:highlight w:val="white"/>
+              </w:rPr>
+              <w:t>Costo total</w:t>
+            </w:r>
+          </w:p>
+        </w:tc>
+      </w:tr>
+      <w:tr>
+        <w:trPr>
+          <w:trHeight w:val="266"/>
+        </w:trPr>
+        <w:tc>
+          <w:tcPr>
+            <w:tcW w:w="2573" w:type="dxa"/>
+            <w:tcBorders>
+              <w:top w:val="nil"/>
+              <w:left w:val="single" w:sz="8" w:space="0" w:color="000000"/>
+              <w:bottom w:val="single" w:sz="8" w:space="0" w:color="000000"/>
+              <w:right w:val="single" w:sz="8" w:space="0" w:color="000000"/>
+            </w:tcBorders>
+            <w:tcMar>
+              <w:top w:w="100" w:type="dxa"/>
+              <w:left w:w="100" w:type="dxa"/>
+              <w:bottom w:w="100" w:type="dxa"/>
+              <w:right w:w="100" w:type="dxa"/>
+            </w:tcMar>
+          </w:tcPr>
+          <w:p>
+            <w:pPr>
+              <w:spacing w:before="240" w:after="240" w:line="480" w:lineRule="auto"/>
+              <w:jc w:val="both"/>
+              <w:rPr>
+                <w:rFonts w:ascii="Times New Roman" w:eastAsia="Times New Roman" w:hAnsi="Times New Roman" w:cs="Times New Roman"/>
+                <w:color w:val="222222"/>
+                <w:sz w:val="24"/>
+                <w:szCs w:val="24"/>
+                <w:highlight w:val="white"/>
+              </w:rPr>
+            </w:pPr>
+            <w:r>
+              <w:rPr>
+                <w:rFonts w:ascii="Times New Roman" w:eastAsia="Times New Roman" w:hAnsi="Times New Roman" w:cs="Times New Roman"/>
+                <w:color w:val="222222"/>
+                <w:sz w:val="24"/>
+                <w:szCs w:val="24"/>
+                <w:highlight w:val="white"/>
+              </w:rPr>
+              <w:t>Desarrolladores</w:t>
+            </w:r>
+          </w:p>
+        </w:tc>
+        <w:tc>
+          <w:tcPr>
+            <w:tcW w:w="2087" w:type="dxa"/>
+            <w:tcBorders>
+              <w:top w:val="nil"/>
+              <w:left w:val="nil"/>
+              <w:bottom w:val="single" w:sz="8" w:space="0" w:color="000000"/>
+              <w:right w:val="single" w:sz="8" w:space="0" w:color="000000"/>
+            </w:tcBorders>
+            <w:tcMar>
+              <w:top w:w="100" w:type="dxa"/>
+              <w:left w:w="100" w:type="dxa"/>
+              <w:bottom w:w="100" w:type="dxa"/>
+              <w:right w:w="100" w:type="dxa"/>
+            </w:tcMar>
+          </w:tcPr>
+          <w:p>
+            <w:pPr>
+              <w:spacing w:before="240" w:after="240" w:line="480" w:lineRule="auto"/>
+              <w:jc w:val="both"/>
+              <w:rPr>
+                <w:rFonts w:ascii="Times New Roman" w:eastAsia="Times New Roman" w:hAnsi="Times New Roman" w:cs="Times New Roman"/>
+                <w:color w:val="222222"/>
+                <w:sz w:val="24"/>
+                <w:szCs w:val="24"/>
+                <w:highlight w:val="white"/>
+              </w:rPr>
+            </w:pPr>
+            <w:r>
+              <w:rPr>
+                <w:rFonts w:ascii="Times New Roman" w:eastAsia="Times New Roman" w:hAnsi="Times New Roman" w:cs="Times New Roman"/>
+                <w:color w:val="222222"/>
+                <w:sz w:val="24"/>
+                <w:szCs w:val="24"/>
+                <w:highlight w:val="white"/>
+              </w:rPr>
+              <w:t>0</w:t>
+            </w:r>
+          </w:p>
+        </w:tc>
+        <w:tc>
+          <w:tcPr>
+            <w:tcW w:w="2553" w:type="dxa"/>
+            <w:tcBorders>
+              <w:top w:val="nil"/>
+              <w:left w:val="nil"/>
+              <w:bottom w:val="single" w:sz="8" w:space="0" w:color="000000"/>
+              <w:right w:val="single" w:sz="8" w:space="0" w:color="000000"/>
+            </w:tcBorders>
+            <w:tcMar>
+              <w:top w:w="100" w:type="dxa"/>
+              <w:left w:w="100" w:type="dxa"/>
+              <w:bottom w:w="100" w:type="dxa"/>
+              <w:right w:w="100" w:type="dxa"/>
+            </w:tcMar>
+          </w:tcPr>
+          <w:p>
+            <w:pPr>
+              <w:spacing w:before="240" w:after="240" w:line="480" w:lineRule="auto"/>
+              <w:jc w:val="both"/>
+              <w:rPr>
+                <w:rFonts w:ascii="Times New Roman" w:eastAsia="Times New Roman" w:hAnsi="Times New Roman" w:cs="Times New Roman"/>
+                <w:color w:val="222222"/>
+                <w:sz w:val="24"/>
+                <w:szCs w:val="24"/>
+                <w:highlight w:val="white"/>
+              </w:rPr>
+            </w:pPr>
+            <w:r>
+              <w:rPr>
+                <w:rFonts w:ascii="Times New Roman" w:eastAsia="Times New Roman" w:hAnsi="Times New Roman" w:cs="Times New Roman"/>
+                <w:color w:val="222222"/>
+                <w:sz w:val="24"/>
+                <w:szCs w:val="24"/>
+                <w:highlight w:val="white"/>
+              </w:rPr>
+              <w:t>2</w:t>
+            </w:r>
+          </w:p>
+        </w:tc>
+        <w:tc>
+          <w:tcPr>
+            <w:tcW w:w="1586" w:type="dxa"/>
+            <w:tcBorders>
+              <w:top w:val="nil"/>
+              <w:left w:val="nil"/>
+              <w:bottom w:val="single" w:sz="8" w:space="0" w:color="000000"/>
+              <w:right w:val="single" w:sz="8" w:space="0" w:color="000000"/>
+            </w:tcBorders>
+            <w:tcMar>
+              <w:top w:w="100" w:type="dxa"/>
+              <w:left w:w="100" w:type="dxa"/>
+              <w:bottom w:w="100" w:type="dxa"/>
+              <w:right w:w="100" w:type="dxa"/>
+            </w:tcMar>
+          </w:tcPr>
+          <w:p>
+            <w:pPr>
+              <w:spacing w:before="240" w:after="240" w:line="480" w:lineRule="auto"/>
+              <w:jc w:val="both"/>
+              <w:rPr>
+                <w:rFonts w:ascii="Times New Roman" w:eastAsia="Times New Roman" w:hAnsi="Times New Roman" w:cs="Times New Roman"/>
+                <w:color w:val="222222"/>
+                <w:sz w:val="24"/>
+                <w:szCs w:val="24"/>
+                <w:highlight w:val="white"/>
+              </w:rPr>
+            </w:pPr>
+            <w:r>
+              <w:rPr>
+                <w:rFonts w:ascii="Times New Roman" w:eastAsia="Times New Roman" w:hAnsi="Times New Roman" w:cs="Times New Roman"/>
+                <w:color w:val="222222"/>
+                <w:sz w:val="24"/>
+                <w:szCs w:val="24"/>
+                <w:highlight w:val="white"/>
+              </w:rPr>
+              <w:t>0</w:t>
+            </w:r>
+          </w:p>
+        </w:tc>
+      </w:tr>
+    </w:tbl>
+    <w:p>
+      <w:pPr>
+        <w:spacing w:before="240" w:after="240" w:line="480" w:lineRule="auto"/>
+        <w:jc w:val="both"/>
+        <w:rPr>
+          <w:rFonts w:ascii="Times New Roman" w:eastAsia="Times New Roman" w:hAnsi="Times New Roman" w:cs="Times New Roman"/>
+          <w:b/>
+          <w:color w:val="222222"/>
+          <w:sz w:val="24"/>
+          <w:szCs w:val="24"/>
+          <w:highlight w:val="white"/>
+        </w:rPr>
+      </w:pPr>
+    </w:p>
+    <w:p>
+      <w:pPr>
+        <w:spacing w:before="240" w:after="240" w:line="480" w:lineRule="auto"/>
+        <w:jc w:val="both"/>
+        <w:rPr>
+          <w:rFonts w:ascii="Times New Roman" w:eastAsia="Times New Roman" w:hAnsi="Times New Roman" w:cs="Times New Roman"/>
+          <w:b/>
+          <w:color w:val="222222"/>
+          <w:sz w:val="24"/>
+          <w:szCs w:val="24"/>
+          <w:highlight w:val="white"/>
+        </w:rPr>
+      </w:pPr>
+      <w:r>
+        <w:rPr>
+          <w:rFonts w:ascii="Times New Roman" w:eastAsia="Times New Roman" w:hAnsi="Times New Roman" w:cs="Times New Roman"/>
+          <w:b/>
+          <w:color w:val="222222"/>
+          <w:sz w:val="24"/>
+          <w:szCs w:val="24"/>
+          <w:highlight w:val="white"/>
+        </w:rPr>
+        <w:t>Tecnológicos</w:t>
+      </w:r>
+    </w:p>
+    <w:tbl>
+      <w:tblPr>
+        <w:tblW w:w="8779" w:type="dxa"/>
+        <w:tblBorders>
+          <w:top w:val="nil"/>
+          <w:left w:val="nil"/>
+          <w:bottom w:val="nil"/>
+          <w:right w:val="nil"/>
+          <w:insideH w:val="nil"/>
+          <w:insideV w:val="nil"/>
+        </w:tblBorders>
+        <w:tblLayout w:type="fixed"/>
+        <w:tblLook w:val="0600" w:firstRow="0" w:lastRow="0" w:firstColumn="0" w:lastColumn="0" w:noHBand="1" w:noVBand="1"/>
+      </w:tblPr>
+      <w:tblGrid>
+        <w:gridCol w:w="3534"/>
+        <w:gridCol w:w="2121"/>
+        <w:gridCol w:w="3124"/>
+      </w:tblGrid>
+      <w:tr>
+        <w:trPr>
+          <w:trHeight w:val="560"/>
+        </w:trPr>
+        <w:tc>
+          <w:tcPr>
+            <w:tcW w:w="3534" w:type="dxa"/>
+            <w:tcBorders>
+              <w:top w:val="single" w:sz="8" w:space="0" w:color="000000"/>
+              <w:left w:val="single" w:sz="8" w:space="0" w:color="000000"/>
+              <w:bottom w:val="single" w:sz="8" w:space="0" w:color="000000"/>
+              <w:right w:val="single" w:sz="8" w:space="0" w:color="000000"/>
+            </w:tcBorders>
+            <w:tcMar>
+              <w:top w:w="100" w:type="dxa"/>
+              <w:left w:w="100" w:type="dxa"/>
+              <w:bottom w:w="100" w:type="dxa"/>
+              <w:right w:w="100" w:type="dxa"/>
+            </w:tcMar>
+          </w:tcPr>
+          <w:p>
+            <w:pPr>
+              <w:spacing w:before="240" w:after="240" w:line="480" w:lineRule="auto"/>
+              <w:ind w:left="920" w:hanging="80"/>
+              <w:jc w:val="both"/>
+              <w:rPr>
+                <w:rFonts w:ascii="Times New Roman" w:eastAsia="Times New Roman" w:hAnsi="Times New Roman" w:cs="Times New Roman"/>
+                <w:b/>
+                <w:color w:val="222222"/>
+                <w:sz w:val="24"/>
+                <w:szCs w:val="24"/>
+                <w:highlight w:val="white"/>
+              </w:rPr>
+            </w:pPr>
+            <w:proofErr w:type="spellStart"/>
+            <w:r>
+              <w:rPr>
+                <w:rFonts w:ascii="Times New Roman" w:eastAsia="Times New Roman" w:hAnsi="Times New Roman" w:cs="Times New Roman"/>
+                <w:b/>
+                <w:color w:val="222222"/>
+                <w:sz w:val="24"/>
+                <w:szCs w:val="24"/>
+                <w:highlight w:val="white"/>
+              </w:rPr>
+              <w:t>Item</w:t>
+            </w:r>
+            <w:proofErr w:type="spellEnd"/>
+          </w:p>
+        </w:tc>
+        <w:tc>
+          <w:tcPr>
+            <w:tcW w:w="2121" w:type="dxa"/>
+            <w:tcBorders>
+              <w:top w:val="single" w:sz="8" w:space="0" w:color="000000"/>
+              <w:left w:val="nil"/>
+              <w:bottom w:val="single" w:sz="8" w:space="0" w:color="000000"/>
+              <w:right w:val="single" w:sz="8" w:space="0" w:color="000000"/>
+            </w:tcBorders>
+            <w:tcMar>
+              <w:top w:w="100" w:type="dxa"/>
+              <w:left w:w="100" w:type="dxa"/>
+              <w:bottom w:w="100" w:type="dxa"/>
+              <w:right w:w="100" w:type="dxa"/>
+            </w:tcMar>
+          </w:tcPr>
+          <w:p>
+            <w:pPr>
+              <w:spacing w:before="240" w:after="240" w:line="480" w:lineRule="auto"/>
+              <w:jc w:val="both"/>
+              <w:rPr>
+                <w:rFonts w:ascii="Times New Roman" w:eastAsia="Times New Roman" w:hAnsi="Times New Roman" w:cs="Times New Roman"/>
+                <w:b/>
+                <w:color w:val="222222"/>
+                <w:sz w:val="24"/>
+                <w:szCs w:val="24"/>
+                <w:highlight w:val="white"/>
+              </w:rPr>
+            </w:pPr>
+            <w:r>
+              <w:rPr>
+                <w:rFonts w:ascii="Times New Roman" w:eastAsia="Times New Roman" w:hAnsi="Times New Roman" w:cs="Times New Roman"/>
+                <w:b/>
+                <w:color w:val="222222"/>
+                <w:sz w:val="24"/>
+                <w:szCs w:val="24"/>
+                <w:highlight w:val="white"/>
+              </w:rPr>
+              <w:t>Cantidad</w:t>
+            </w:r>
+          </w:p>
+        </w:tc>
+        <w:tc>
+          <w:tcPr>
+            <w:tcW w:w="3124" w:type="dxa"/>
+            <w:tcBorders>
+              <w:top w:val="single" w:sz="8" w:space="0" w:color="000000"/>
+              <w:left w:val="nil"/>
+              <w:bottom w:val="single" w:sz="8" w:space="0" w:color="000000"/>
+              <w:right w:val="single" w:sz="8" w:space="0" w:color="000000"/>
+            </w:tcBorders>
+            <w:tcMar>
+              <w:top w:w="100" w:type="dxa"/>
+              <w:left w:w="100" w:type="dxa"/>
+              <w:bottom w:w="100" w:type="dxa"/>
+              <w:right w:w="100" w:type="dxa"/>
+            </w:tcMar>
+          </w:tcPr>
+          <w:p>
+            <w:pPr>
+              <w:spacing w:before="240" w:after="240" w:line="480" w:lineRule="auto"/>
+              <w:jc w:val="both"/>
+              <w:rPr>
+                <w:rFonts w:ascii="Times New Roman" w:eastAsia="Times New Roman" w:hAnsi="Times New Roman" w:cs="Times New Roman"/>
+                <w:b/>
+                <w:color w:val="222222"/>
+                <w:sz w:val="24"/>
+                <w:szCs w:val="24"/>
+                <w:highlight w:val="white"/>
+              </w:rPr>
+            </w:pPr>
+            <w:r>
+              <w:rPr>
+                <w:rFonts w:ascii="Times New Roman" w:eastAsia="Times New Roman" w:hAnsi="Times New Roman" w:cs="Times New Roman"/>
+                <w:b/>
+                <w:color w:val="222222"/>
+                <w:sz w:val="24"/>
+                <w:szCs w:val="24"/>
+                <w:highlight w:val="white"/>
+              </w:rPr>
+              <w:t>Costo total</w:t>
+            </w:r>
+          </w:p>
+        </w:tc>
+      </w:tr>
+      <w:tr>
+        <w:trPr>
+          <w:trHeight w:val="560"/>
+        </w:trPr>
+        <w:tc>
+          <w:tcPr>
+            <w:tcW w:w="3534" w:type="dxa"/>
+            <w:tcBorders>
+              <w:top w:val="nil"/>
+              <w:left w:val="single" w:sz="8" w:space="0" w:color="000000"/>
+              <w:bottom w:val="single" w:sz="8" w:space="0" w:color="000000"/>
+              <w:right w:val="single" w:sz="8" w:space="0" w:color="000000"/>
+            </w:tcBorders>
+            <w:tcMar>
+              <w:top w:w="100" w:type="dxa"/>
+              <w:left w:w="100" w:type="dxa"/>
+              <w:bottom w:w="100" w:type="dxa"/>
+              <w:right w:w="100" w:type="dxa"/>
+            </w:tcMar>
+          </w:tcPr>
+          <w:p>
+            <w:pPr>
+              <w:spacing w:before="240" w:after="240" w:line="480" w:lineRule="auto"/>
+              <w:jc w:val="both"/>
+              <w:rPr>
+                <w:rFonts w:ascii="Times New Roman" w:eastAsia="Times New Roman" w:hAnsi="Times New Roman" w:cs="Times New Roman"/>
+                <w:color w:val="222222"/>
+                <w:sz w:val="24"/>
+                <w:szCs w:val="24"/>
+                <w:highlight w:val="white"/>
+              </w:rPr>
+            </w:pPr>
+            <w:r>
+              <w:rPr>
+                <w:rFonts w:ascii="Times New Roman" w:eastAsia="Times New Roman" w:hAnsi="Times New Roman" w:cs="Times New Roman"/>
+                <w:color w:val="222222"/>
+                <w:sz w:val="24"/>
+                <w:szCs w:val="24"/>
+                <w:highlight w:val="white"/>
+              </w:rPr>
+              <w:t>Computadores para desarrollo</w:t>
+            </w:r>
+          </w:p>
+        </w:tc>
+        <w:tc>
+          <w:tcPr>
+            <w:tcW w:w="2121" w:type="dxa"/>
+            <w:tcBorders>
+              <w:top w:val="nil"/>
+              <w:left w:val="nil"/>
+              <w:bottom w:val="single" w:sz="8" w:space="0" w:color="000000"/>
+              <w:right w:val="single" w:sz="8" w:space="0" w:color="000000"/>
+            </w:tcBorders>
+            <w:tcMar>
+              <w:top w:w="100" w:type="dxa"/>
+              <w:left w:w="100" w:type="dxa"/>
+              <w:bottom w:w="100" w:type="dxa"/>
+              <w:right w:w="100" w:type="dxa"/>
+            </w:tcMar>
+          </w:tcPr>
+          <w:p>
+            <w:pPr>
+              <w:spacing w:before="240" w:after="240" w:line="480" w:lineRule="auto"/>
+              <w:ind w:left="920" w:hanging="80"/>
+              <w:jc w:val="both"/>
+              <w:rPr>
+                <w:rFonts w:ascii="Times New Roman" w:eastAsia="Times New Roman" w:hAnsi="Times New Roman" w:cs="Times New Roman"/>
+                <w:color w:val="222222"/>
+                <w:sz w:val="24"/>
+                <w:szCs w:val="24"/>
+                <w:highlight w:val="white"/>
+              </w:rPr>
+            </w:pPr>
+            <w:r>
+              <w:rPr>
+                <w:rFonts w:ascii="Times New Roman" w:eastAsia="Times New Roman" w:hAnsi="Times New Roman" w:cs="Times New Roman"/>
+                <w:color w:val="222222"/>
+                <w:sz w:val="24"/>
+                <w:szCs w:val="24"/>
+                <w:highlight w:val="white"/>
+              </w:rPr>
+              <w:t>2</w:t>
+            </w:r>
+          </w:p>
+        </w:tc>
+        <w:tc>
+          <w:tcPr>
+            <w:tcW w:w="3124" w:type="dxa"/>
+            <w:tcBorders>
+              <w:top w:val="nil"/>
+              <w:left w:val="nil"/>
+              <w:bottom w:val="single" w:sz="8" w:space="0" w:color="000000"/>
+              <w:right w:val="single" w:sz="8" w:space="0" w:color="000000"/>
+            </w:tcBorders>
+            <w:tcMar>
+              <w:top w:w="100" w:type="dxa"/>
+              <w:left w:w="100" w:type="dxa"/>
+              <w:bottom w:w="100" w:type="dxa"/>
+              <w:right w:w="100" w:type="dxa"/>
+            </w:tcMar>
+          </w:tcPr>
+          <w:p>
+            <w:pPr>
+              <w:spacing w:before="240" w:after="240" w:line="480" w:lineRule="auto"/>
+              <w:ind w:left="920" w:hanging="80"/>
+              <w:jc w:val="both"/>
+              <w:rPr>
+                <w:rFonts w:ascii="Times New Roman" w:eastAsia="Times New Roman" w:hAnsi="Times New Roman" w:cs="Times New Roman"/>
+                <w:color w:val="222222"/>
+                <w:sz w:val="24"/>
+                <w:szCs w:val="24"/>
+                <w:highlight w:val="white"/>
+              </w:rPr>
+            </w:pPr>
+            <w:r>
+              <w:rPr>
+                <w:rFonts w:ascii="Times New Roman" w:eastAsia="Times New Roman" w:hAnsi="Times New Roman" w:cs="Times New Roman"/>
+                <w:color w:val="222222"/>
+                <w:sz w:val="24"/>
+                <w:szCs w:val="24"/>
+                <w:highlight w:val="white"/>
+              </w:rPr>
+              <w:t>0</w:t>
+            </w:r>
+          </w:p>
+        </w:tc>
+      </w:tr>
+    </w:tbl>
+    <w:p>
+      <w:pPr>
+        <w:spacing w:before="240" w:after="240" w:line="480" w:lineRule="auto"/>
+        <w:jc w:val="both"/>
+        <w:rPr>
+          <w:rFonts w:ascii="Times New Roman" w:eastAsia="Times New Roman" w:hAnsi="Times New Roman" w:cs="Times New Roman"/>
+          <w:b/>
+          <w:color w:val="222222"/>
+          <w:sz w:val="24"/>
+          <w:szCs w:val="24"/>
+          <w:highlight w:val="white"/>
+        </w:rPr>
+      </w:pPr>
+    </w:p>
+    <w:p>
+      <w:pPr>
+        <w:spacing w:before="240" w:after="240" w:line="480" w:lineRule="auto"/>
+        <w:jc w:val="both"/>
+        <w:rPr>
+          <w:rFonts w:ascii="Times New Roman" w:eastAsia="Times New Roman" w:hAnsi="Times New Roman" w:cs="Times New Roman"/>
+          <w:b/>
+          <w:color w:val="5B9BD5"/>
+          <w:sz w:val="24"/>
+          <w:szCs w:val="24"/>
+          <w:highlight w:val="white"/>
+        </w:rPr>
+      </w:pPr>
+      <w:r>
+        <w:rPr>
+          <w:rFonts w:ascii="Times New Roman" w:eastAsia="Times New Roman" w:hAnsi="Times New Roman" w:cs="Times New Roman"/>
+          <w:b/>
+          <w:color w:val="222222"/>
+          <w:sz w:val="24"/>
+          <w:szCs w:val="24"/>
+          <w:highlight w:val="white"/>
+        </w:rPr>
+        <w:t>Administrativos</w:t>
+      </w:r>
+    </w:p>
+    <w:tbl>
+      <w:tblPr>
+        <w:tblW w:w="8779" w:type="dxa"/>
+        <w:tblBorders>
+          <w:top w:val="nil"/>
+          <w:left w:val="nil"/>
+          <w:bottom w:val="nil"/>
+          <w:right w:val="nil"/>
+          <w:insideH w:val="nil"/>
+          <w:insideV w:val="nil"/>
+        </w:tblBorders>
+        <w:tblLayout w:type="fixed"/>
+        <w:tblLook w:val="0600" w:firstRow="0" w:lastRow="0" w:firstColumn="0" w:lastColumn="0" w:noHBand="1" w:noVBand="1"/>
+      </w:tblPr>
+      <w:tblGrid>
+        <w:gridCol w:w="5660"/>
+        <w:gridCol w:w="3119"/>
+      </w:tblGrid>
+      <w:tr>
+        <w:trPr>
+          <w:trHeight w:val="620"/>
+        </w:trPr>
+        <w:tc>
+          <w:tcPr>
+            <w:tcW w:w="5660" w:type="dxa"/>
+            <w:tcBorders>
+              <w:top w:val="single" w:sz="8" w:space="0" w:color="000000"/>
+              <w:left w:val="single" w:sz="8" w:space="0" w:color="000000"/>
+              <w:bottom w:val="single" w:sz="8" w:space="0" w:color="000000"/>
+              <w:right w:val="single" w:sz="8" w:space="0" w:color="000000"/>
+            </w:tcBorders>
+            <w:tcMar>
+              <w:top w:w="100" w:type="dxa"/>
+              <w:left w:w="100" w:type="dxa"/>
+              <w:bottom w:w="100" w:type="dxa"/>
+              <w:right w:w="100" w:type="dxa"/>
+            </w:tcMar>
+          </w:tcPr>
+          <w:p>
+            <w:pPr>
+              <w:spacing w:before="240" w:after="240" w:line="480" w:lineRule="auto"/>
+              <w:ind w:left="920" w:hanging="80"/>
+              <w:jc w:val="both"/>
+              <w:rPr>
+                <w:rFonts w:ascii="Times New Roman" w:eastAsia="Times New Roman" w:hAnsi="Times New Roman" w:cs="Times New Roman"/>
+                <w:b/>
+                <w:color w:val="222222"/>
+                <w:sz w:val="24"/>
+                <w:szCs w:val="24"/>
+                <w:highlight w:val="white"/>
+              </w:rPr>
+            </w:pPr>
+            <w:proofErr w:type="spellStart"/>
+            <w:r>
+              <w:rPr>
+                <w:rFonts w:ascii="Times New Roman" w:eastAsia="Times New Roman" w:hAnsi="Times New Roman" w:cs="Times New Roman"/>
+                <w:b/>
+                <w:color w:val="222222"/>
+                <w:sz w:val="24"/>
+                <w:szCs w:val="24"/>
+                <w:highlight w:val="white"/>
+              </w:rPr>
+              <w:t>Item</w:t>
+            </w:r>
+            <w:proofErr w:type="spellEnd"/>
+          </w:p>
+        </w:tc>
+        <w:tc>
+          <w:tcPr>
+            <w:tcW w:w="3119" w:type="dxa"/>
+            <w:tcBorders>
+              <w:top w:val="single" w:sz="8" w:space="0" w:color="000000"/>
+              <w:left w:val="nil"/>
+              <w:bottom w:val="single" w:sz="8" w:space="0" w:color="000000"/>
+              <w:right w:val="single" w:sz="8" w:space="0" w:color="000000"/>
+            </w:tcBorders>
+            <w:tcMar>
+              <w:top w:w="100" w:type="dxa"/>
+              <w:left w:w="100" w:type="dxa"/>
+              <w:bottom w:w="100" w:type="dxa"/>
+              <w:right w:w="100" w:type="dxa"/>
+            </w:tcMar>
+          </w:tcPr>
+          <w:p>
+            <w:pPr>
+              <w:spacing w:before="240" w:after="240" w:line="480" w:lineRule="auto"/>
+              <w:ind w:left="920" w:hanging="80"/>
+              <w:jc w:val="both"/>
+              <w:rPr>
+                <w:rFonts w:ascii="Times New Roman" w:eastAsia="Times New Roman" w:hAnsi="Times New Roman" w:cs="Times New Roman"/>
+                <w:b/>
+                <w:color w:val="222222"/>
+                <w:sz w:val="24"/>
+                <w:szCs w:val="24"/>
+                <w:highlight w:val="white"/>
+              </w:rPr>
+            </w:pPr>
+            <w:r>
+              <w:rPr>
+                <w:rFonts w:ascii="Times New Roman" w:eastAsia="Times New Roman" w:hAnsi="Times New Roman" w:cs="Times New Roman"/>
+                <w:b/>
+                <w:color w:val="222222"/>
+                <w:sz w:val="24"/>
+                <w:szCs w:val="24"/>
+                <w:highlight w:val="white"/>
+              </w:rPr>
+              <w:t>Costo</w:t>
+            </w:r>
+          </w:p>
+        </w:tc>
+      </w:tr>
+      <w:tr>
+        <w:trPr>
+          <w:trHeight w:val="521"/>
+        </w:trPr>
+        <w:tc>
+          <w:tcPr>
+            <w:tcW w:w="5660" w:type="dxa"/>
+            <w:tcBorders>
+              <w:top w:val="nil"/>
+              <w:left w:val="single" w:sz="8" w:space="0" w:color="000000"/>
+              <w:bottom w:val="single" w:sz="8" w:space="0" w:color="000000"/>
+              <w:right w:val="single" w:sz="8" w:space="0" w:color="000000"/>
+            </w:tcBorders>
+            <w:tcMar>
+              <w:top w:w="100" w:type="dxa"/>
+              <w:left w:w="100" w:type="dxa"/>
+              <w:bottom w:w="100" w:type="dxa"/>
+              <w:right w:w="100" w:type="dxa"/>
+            </w:tcMar>
+          </w:tcPr>
+          <w:p>
+            <w:pPr>
+              <w:spacing w:before="240" w:after="240" w:line="480" w:lineRule="auto"/>
+              <w:jc w:val="both"/>
+              <w:rPr>
+                <w:rFonts w:ascii="Times New Roman" w:eastAsia="Times New Roman" w:hAnsi="Times New Roman" w:cs="Times New Roman"/>
+                <w:color w:val="222222"/>
+                <w:sz w:val="24"/>
+                <w:szCs w:val="24"/>
+                <w:highlight w:val="white"/>
+              </w:rPr>
+            </w:pPr>
+            <w:r>
+              <w:rPr>
+                <w:rFonts w:ascii="Times New Roman" w:eastAsia="Times New Roman" w:hAnsi="Times New Roman" w:cs="Times New Roman"/>
+                <w:color w:val="222222"/>
+                <w:sz w:val="24"/>
+                <w:szCs w:val="24"/>
+                <w:highlight w:val="white"/>
+              </w:rPr>
+              <w:lastRenderedPageBreak/>
+              <w:t xml:space="preserve">Impresión de documentos </w:t>
+            </w:r>
+          </w:p>
+        </w:tc>
+        <w:tc>
+          <w:tcPr>
+            <w:tcW w:w="3119" w:type="dxa"/>
+            <w:tcBorders>
+              <w:top w:val="nil"/>
+              <w:left w:val="nil"/>
+              <w:bottom w:val="single" w:sz="8" w:space="0" w:color="000000"/>
+              <w:right w:val="single" w:sz="8" w:space="0" w:color="000000"/>
+            </w:tcBorders>
+            <w:tcMar>
+              <w:top w:w="100" w:type="dxa"/>
+              <w:left w:w="100" w:type="dxa"/>
+              <w:bottom w:w="100" w:type="dxa"/>
+              <w:right w:w="100" w:type="dxa"/>
+            </w:tcMar>
+          </w:tcPr>
+          <w:p>
+            <w:pPr>
+              <w:spacing w:before="240" w:after="240" w:line="480" w:lineRule="auto"/>
+              <w:ind w:left="920" w:hanging="80"/>
+              <w:jc w:val="both"/>
+              <w:rPr>
+                <w:rFonts w:ascii="Times New Roman" w:eastAsia="Times New Roman" w:hAnsi="Times New Roman" w:cs="Times New Roman"/>
+                <w:b/>
+                <w:color w:val="222222"/>
+                <w:sz w:val="24"/>
+                <w:szCs w:val="24"/>
+                <w:highlight w:val="white"/>
+              </w:rPr>
+            </w:pPr>
+            <w:r>
+              <w:rPr>
+                <w:rFonts w:ascii="Times New Roman" w:eastAsia="Times New Roman" w:hAnsi="Times New Roman" w:cs="Times New Roman"/>
+                <w:b/>
+                <w:color w:val="222222"/>
+                <w:sz w:val="24"/>
+                <w:szCs w:val="24"/>
+                <w:highlight w:val="white"/>
+              </w:rPr>
+              <w:t>$50.000</w:t>
+            </w:r>
+          </w:p>
+        </w:tc>
+      </w:tr>
+      <w:tr>
+        <w:trPr>
+          <w:trHeight w:val="521"/>
+        </w:trPr>
+        <w:tc>
+          <w:tcPr>
+            <w:tcW w:w="5660" w:type="dxa"/>
+            <w:tcBorders>
+              <w:top w:val="nil"/>
+              <w:left w:val="single" w:sz="8" w:space="0" w:color="000000"/>
+              <w:bottom w:val="single" w:sz="8" w:space="0" w:color="000000"/>
+              <w:right w:val="single" w:sz="8" w:space="0" w:color="000000"/>
+            </w:tcBorders>
+            <w:tcMar>
+              <w:top w:w="100" w:type="dxa"/>
+              <w:left w:w="100" w:type="dxa"/>
+              <w:bottom w:w="100" w:type="dxa"/>
+              <w:right w:w="100" w:type="dxa"/>
+            </w:tcMar>
+          </w:tcPr>
+          <w:p>
+            <w:pPr>
+              <w:spacing w:before="240" w:after="240" w:line="480" w:lineRule="auto"/>
+              <w:jc w:val="both"/>
+              <w:rPr>
+                <w:rFonts w:ascii="Times New Roman" w:eastAsia="Times New Roman" w:hAnsi="Times New Roman" w:cs="Times New Roman"/>
+                <w:color w:val="222222"/>
+                <w:sz w:val="24"/>
+                <w:szCs w:val="24"/>
+                <w:highlight w:val="white"/>
+              </w:rPr>
+            </w:pPr>
+            <w:r>
+              <w:rPr>
+                <w:rFonts w:ascii="Times New Roman" w:eastAsia="Times New Roman" w:hAnsi="Times New Roman" w:cs="Times New Roman"/>
+                <w:color w:val="222222"/>
+                <w:sz w:val="24"/>
+                <w:szCs w:val="24"/>
+                <w:highlight w:val="white"/>
+              </w:rPr>
+              <w:t>Salida de campo</w:t>
+            </w:r>
+            <w:r>
+              <w:rPr>
+                <w:rFonts w:ascii="Times New Roman" w:eastAsia="Times New Roman" w:hAnsi="Times New Roman" w:cs="Times New Roman"/>
+                <w:color w:val="222222"/>
+                <w:sz w:val="24"/>
+                <w:szCs w:val="24"/>
+                <w:highlight w:val="white"/>
+              </w:rPr>
+              <w:t xml:space="preserve"> </w:t>
+            </w:r>
+            <w:r>
+              <w:rPr>
+                <w:rFonts w:ascii="Times New Roman" w:eastAsia="Times New Roman" w:hAnsi="Times New Roman" w:cs="Times New Roman"/>
+                <w:color w:val="222222"/>
+                <w:sz w:val="24"/>
+                <w:szCs w:val="24"/>
+                <w:highlight w:val="white"/>
+              </w:rPr>
+              <w:t>(Levantamiento de requerimientos)</w:t>
+            </w:r>
+          </w:p>
+        </w:tc>
+        <w:tc>
+          <w:tcPr>
+            <w:tcW w:w="3119" w:type="dxa"/>
+            <w:tcBorders>
+              <w:top w:val="nil"/>
+              <w:left w:val="nil"/>
+              <w:bottom w:val="single" w:sz="8" w:space="0" w:color="000000"/>
+              <w:right w:val="single" w:sz="8" w:space="0" w:color="000000"/>
+            </w:tcBorders>
+            <w:tcMar>
+              <w:top w:w="100" w:type="dxa"/>
+              <w:left w:w="100" w:type="dxa"/>
+              <w:bottom w:w="100" w:type="dxa"/>
+              <w:right w:w="100" w:type="dxa"/>
+            </w:tcMar>
+          </w:tcPr>
+          <w:p>
+            <w:pPr>
+              <w:spacing w:before="240" w:after="240" w:line="480" w:lineRule="auto"/>
+              <w:ind w:left="920" w:hanging="80"/>
+              <w:jc w:val="both"/>
+              <w:rPr>
+                <w:rFonts w:ascii="Times New Roman" w:eastAsia="Times New Roman" w:hAnsi="Times New Roman" w:cs="Times New Roman"/>
+                <w:b/>
+                <w:color w:val="222222"/>
+                <w:sz w:val="24"/>
+                <w:szCs w:val="24"/>
+                <w:highlight w:val="white"/>
+              </w:rPr>
+            </w:pPr>
+            <w:r>
+              <w:rPr>
+                <w:rFonts w:ascii="Times New Roman" w:eastAsia="Times New Roman" w:hAnsi="Times New Roman" w:cs="Times New Roman"/>
+                <w:b/>
+                <w:color w:val="222222"/>
+                <w:sz w:val="24"/>
+                <w:szCs w:val="24"/>
+                <w:highlight w:val="white"/>
+              </w:rPr>
+              <w:t xml:space="preserve">$ 80.000 </w:t>
+            </w:r>
+          </w:p>
+        </w:tc>
+      </w:tr>
+      <w:tr>
+        <w:trPr>
+          <w:trHeight w:val="521"/>
+        </w:trPr>
+        <w:tc>
+          <w:tcPr>
+            <w:tcW w:w="5660" w:type="dxa"/>
+            <w:tcBorders>
+              <w:top w:val="nil"/>
+              <w:left w:val="single" w:sz="8" w:space="0" w:color="000000"/>
+              <w:bottom w:val="single" w:sz="8" w:space="0" w:color="000000"/>
+              <w:right w:val="single" w:sz="8" w:space="0" w:color="000000"/>
+            </w:tcBorders>
+            <w:tcMar>
+              <w:top w:w="100" w:type="dxa"/>
+              <w:left w:w="100" w:type="dxa"/>
+              <w:bottom w:w="100" w:type="dxa"/>
+              <w:right w:w="100" w:type="dxa"/>
+            </w:tcMar>
+          </w:tcPr>
+          <w:p>
+            <w:pPr>
+              <w:spacing w:before="240" w:after="240" w:line="480" w:lineRule="auto"/>
+              <w:jc w:val="both"/>
+              <w:rPr>
+                <w:rFonts w:ascii="Times New Roman" w:eastAsia="Times New Roman" w:hAnsi="Times New Roman" w:cs="Times New Roman"/>
+                <w:color w:val="222222"/>
+                <w:sz w:val="24"/>
+                <w:szCs w:val="24"/>
+                <w:highlight w:val="white"/>
+              </w:rPr>
+            </w:pPr>
+            <w:r>
+              <w:rPr>
+                <w:rFonts w:ascii="Times New Roman" w:eastAsia="Times New Roman" w:hAnsi="Times New Roman" w:cs="Times New Roman"/>
+                <w:color w:val="222222"/>
+                <w:sz w:val="24"/>
+                <w:szCs w:val="24"/>
+                <w:highlight w:val="white"/>
+              </w:rPr>
+              <w:t xml:space="preserve">Poster del trabajo de grado </w:t>
+            </w:r>
+          </w:p>
+        </w:tc>
+        <w:tc>
+          <w:tcPr>
+            <w:tcW w:w="3119" w:type="dxa"/>
+            <w:tcBorders>
+              <w:top w:val="nil"/>
+              <w:left w:val="nil"/>
+              <w:bottom w:val="single" w:sz="8" w:space="0" w:color="000000"/>
+              <w:right w:val="single" w:sz="8" w:space="0" w:color="000000"/>
+            </w:tcBorders>
+            <w:tcMar>
+              <w:top w:w="100" w:type="dxa"/>
+              <w:left w:w="100" w:type="dxa"/>
+              <w:bottom w:w="100" w:type="dxa"/>
+              <w:right w:w="100" w:type="dxa"/>
+            </w:tcMar>
+          </w:tcPr>
+          <w:p>
+            <w:pPr>
+              <w:spacing w:before="240" w:after="240" w:line="480" w:lineRule="auto"/>
+              <w:ind w:left="920" w:hanging="80"/>
+              <w:jc w:val="both"/>
+              <w:rPr>
+                <w:rFonts w:ascii="Times New Roman" w:eastAsia="Times New Roman" w:hAnsi="Times New Roman" w:cs="Times New Roman"/>
+                <w:b/>
+                <w:color w:val="222222"/>
+                <w:sz w:val="24"/>
+                <w:szCs w:val="24"/>
+                <w:highlight w:val="white"/>
+              </w:rPr>
+            </w:pPr>
+            <w:r>
+              <w:rPr>
+                <w:rFonts w:ascii="Times New Roman" w:eastAsia="Times New Roman" w:hAnsi="Times New Roman" w:cs="Times New Roman"/>
+                <w:b/>
+                <w:color w:val="222222"/>
+                <w:sz w:val="24"/>
+                <w:szCs w:val="24"/>
+                <w:highlight w:val="white"/>
+              </w:rPr>
+              <w:t>$100.000</w:t>
+            </w:r>
+          </w:p>
+        </w:tc>
+      </w:tr>
+    </w:tbl>
+    <w:p>
+      <w:pPr>
+        <w:rPr>
+          <w:rFonts w:ascii="Segoe UI" w:eastAsia="Times New Roman" w:hAnsi="Segoe UI" w:cs="Segoe UI"/>
+          <w:sz w:val="24"/>
+          <w:szCs w:val="24"/>
+        </w:rPr>
+      </w:pPr>
+    </w:p>
+    <w:p>
+      <w:pPr>
+        <w:pStyle w:val="Ttulo2"/>
+        <w:spacing w:before="0" w:beforeAutospacing="0" w:after="48" w:afterAutospacing="0"/>
+        <w:rPr>
+          <w:rFonts w:ascii="Segoe UI" w:hAnsi="Segoe UI" w:cs="Segoe UI"/>
+          <w:b w:val="0"/>
+          <w:bCs w:val="0"/>
+        </w:rPr>
+      </w:pPr>
+      <w:r>
+        <w:rPr>
+          <w:rFonts w:ascii="Segoe UI" w:hAnsi="Segoe UI" w:cs="Segoe UI"/>
+          <w:b w:val="0"/>
+          <w:bCs w:val="0"/>
+        </w:rPr>
+        <w:t xml:space="preserve">11. </w:t>
+      </w:r>
+      <w:r>
+        <w:rPr>
+          <w:rFonts w:ascii="Segoe UI" w:hAnsi="Segoe UI" w:cs="Segoe UI"/>
+          <w:b w:val="0"/>
+          <w:bCs w:val="0"/>
+        </w:rPr>
+        <w:tab/>
+        <w:t>Cronograma de actividades</w:t>
+      </w:r>
+    </w:p>
+    <w:p>
+      <w:pPr>
+        <w:rPr>
+          <w:rFonts w:ascii="Segoe UI" w:eastAsia="Times New Roman" w:hAnsi="Segoe UI" w:cs="Segoe UI"/>
+          <w:sz w:val="24"/>
+          <w:szCs w:val="24"/>
+        </w:rPr>
+      </w:pPr>
+    </w:p>
+    <w:p>
+      <w:pPr>
+        <w:pStyle w:val="Ttulo2"/>
+        <w:spacing w:before="0" w:beforeAutospacing="0" w:after="48" w:afterAutospacing="0"/>
+        <w:rPr>
+          <w:rFonts w:ascii="Segoe UI" w:hAnsi="Segoe UI" w:cs="Segoe UI"/>
+          <w:b w:val="0"/>
+          <w:bCs w:val="0"/>
+        </w:rPr>
+      </w:pPr>
+      <w:r>
+        <w:rPr>
+          <w:rFonts w:ascii="Segoe UI" w:hAnsi="Segoe UI" w:cs="Segoe UI"/>
+          <w:b w:val="0"/>
+          <w:bCs w:val="0"/>
+        </w:rPr>
+        <w:t>12</w:t>
+      </w:r>
+      <w:r>
+        <w:rPr>
+          <w:rFonts w:ascii="Segoe UI" w:hAnsi="Segoe UI" w:cs="Segoe UI"/>
+          <w:b w:val="0"/>
+          <w:bCs w:val="0"/>
+        </w:rPr>
+        <w:t xml:space="preserve">. </w:t>
+      </w:r>
+      <w:r>
+        <w:rPr>
+          <w:rFonts w:ascii="Segoe UI" w:hAnsi="Segoe UI" w:cs="Segoe UI"/>
+          <w:b w:val="0"/>
+          <w:bCs w:val="0"/>
+        </w:rPr>
+        <w:t>Bibliografía</w:t>
       </w:r>
     </w:p>
     <w:p>
@@ -776,6 +2096,7 @@
           <w:szCs w:val="21"/>
         </w:rPr>
       </w:pPr>
+      <w:commentRangeStart w:id="4"/>
       <w:r>
         <w:rPr>
           <w:rFonts w:ascii="Segoe UI" w:hAnsi="Segoe UI" w:cs="Segoe UI"/>
@@ -783,6 +2104,14 @@
           <w:szCs w:val="21"/>
         </w:rPr>
         <w:t>...</w:t>
+      </w:r>
+      <w:commentRangeEnd w:id="4"/>
+      <w:r>
+        <w:rPr>
+          <w:rStyle w:val="Refdecomentario"/>
+          <w:rFonts w:ascii="Calibri" w:eastAsia="Calibri" w:hAnsi="Calibri" w:cs="Calibri"/>
+        </w:rPr>
+        <w:commentReference w:id="4"/>
       </w:r>
     </w:p>
     <w:p/>
@@ -796,6 +2125,129 @@
 </w:document>
 </file>
 
+<file path=word/comments.xml><?xml version="1.0" encoding="utf-8"?>
+<w:comments xmlns:wpc="http://schemas.microsoft.com/office/word/2010/wordprocessingCanvas" xmlns:cx="http://schemas.microsoft.com/office/drawing/2014/chartex" xmlns:cx1="http://schemas.microsoft.com/office/drawing/2015/9/8/chartex" xmlns:cx2="http://schemas.microsoft.com/office/drawing/2015/10/21/chartex" xmlns:cx3="http://schemas.microsoft.com/office/drawing/2016/5/9/chartex" xmlns:cx4="http://schemas.microsoft.com/office/drawing/2016/5/10/chartex" xmlns:cx5="http://schemas.microsoft.com/office/drawing/2016/5/11/chartex" xmlns:cx6="http://schemas.microsoft.com/office/drawing/2016/5/12/chartex" xmlns:cx7="http://schemas.microsoft.com/office/drawing/2016/5/13/chartex" xmlns:cx8="http://schemas.microsoft.com/office/drawing/2016/5/14/chartex" xmlns:mc="http://schemas.openxmlformats.org/markup-compatibility/2006" xmlns:aink="http://schemas.microsoft.com/office/drawing/2016/ink" xmlns:am3d="http://schemas.microsoft.com/office/drawing/2017/model3d" xmlns:o="urn:schemas-microsoft-com:office:office" xmlns:r="http://schemas.openxmlformats.org/officeDocument/2006/relationships" xmlns:m="http://schemas.openxmlformats.org/officeDocument/2006/math" xmlns:v="urn:schemas-microsoft-com:vml" xmlns:wp14="http://schemas.microsoft.com/office/word/2010/wordprocessingDrawing" xmlns:wp="http://schemas.openxmlformats.org/drawingml/2006/wordprocessingDrawing" xmlns:w10="urn:schemas-microsoft-com:office:word" xmlns:w="http://schemas.openxmlformats.org/wordprocessingml/2006/main" xmlns:w14="http://schemas.microsoft.com/office/word/2010/wordml" xmlns:w15="http://schemas.microsoft.com/office/word/2012/wordml" xmlns:w16cex="http://schemas.microsoft.com/office/word/2018/wordml/cex" xmlns:w16cid="http://schemas.microsoft.com/office/word/2016/wordml/cid" xmlns:w16="http://schemas.microsoft.com/office/word/2018/wordml" xmlns:w16se="http://schemas.microsoft.com/office/word/2015/wordml/symex" xmlns:wpg="http://schemas.microsoft.com/office/word/2010/wordprocessingGroup" xmlns:wpi="http://schemas.microsoft.com/office/word/2010/wordprocessingInk" xmlns:wne="http://schemas.microsoft.com/office/word/2006/wordml" xmlns:wps="http://schemas.microsoft.com/office/word/2010/wordprocessingShape" mc:Ignorable="w14 w15 w16se w16cid w16 w16cex wp14">
+  <w:comment w:id="0" w:author="Juan Pablo Mosquera" w:date="2021-01-27T19:57:00Z" w:initials="JPM">
+    <w:p>
+      <w:pPr>
+        <w:pStyle w:val="Textocomentario"/>
+      </w:pPr>
+      <w:r>
+        <w:rPr>
+          <w:rStyle w:val="Refdecomentario"/>
+        </w:rPr>
+        <w:annotationRef/>
+      </w:r>
+      <w:r>
+        <w:t>Se ajusta</w:t>
+      </w:r>
+    </w:p>
+  </w:comment>
+  <w:comment w:id="1" w:author="Juan Pablo Mosquera" w:date="2021-01-27T19:53:00Z" w:initials="JPM">
+    <w:p>
+      <w:pPr>
+        <w:pStyle w:val="Textocomentario"/>
+      </w:pPr>
+      <w:r>
+        <w:rPr>
+          <w:rStyle w:val="Refdecomentario"/>
+        </w:rPr>
+        <w:annotationRef/>
+      </w:r>
+      <w:r>
+        <w:t>Mas general, no técnico, desagregar el objetivo general</w:t>
+      </w:r>
+    </w:p>
+  </w:comment>
+  <w:comment w:id="2" w:author="Juan Pablo Mosquera" w:date="2021-01-27T19:54:00Z" w:initials="JPM">
+    <w:p>
+      <w:pPr>
+        <w:pStyle w:val="Textocomentario"/>
+      </w:pPr>
+      <w:r>
+        <w:rPr>
+          <w:rStyle w:val="Refdecomentario"/>
+        </w:rPr>
+        <w:annotationRef/>
+      </w:r>
+      <w:r>
+        <w:t xml:space="preserve">Marco teórico / estado del arte, orientado a </w:t>
+      </w:r>
+      <w:proofErr w:type="gramStart"/>
+      <w:r>
+        <w:t>app</w:t>
+      </w:r>
+      <w:proofErr w:type="gramEnd"/>
+      <w:r>
+        <w:t>, metodologías de desarrollo de software y metodologías agiles.</w:t>
+      </w:r>
+    </w:p>
+  </w:comment>
+  <w:comment w:id="3" w:author="Juan Pablo Mosquera" w:date="2021-01-27T19:55:00Z" w:initials="JPM">
+    <w:p>
+      <w:pPr>
+        <w:pStyle w:val="Textocomentario"/>
+      </w:pPr>
+      <w:r>
+        <w:rPr>
+          <w:rStyle w:val="Refdecomentario"/>
+        </w:rPr>
+        <w:annotationRef/>
+      </w:r>
+      <w:r>
+        <w:t>Leer justificación de MaTraGra y especificar que requiere soporte</w:t>
+      </w:r>
+    </w:p>
+  </w:comment>
+  <w:comment w:id="4" w:author="Juan Pablo Mosquera" w:date="2021-01-27T19:56:00Z" w:initials="JPM">
+    <w:p>
+      <w:pPr>
+        <w:pStyle w:val="Textocomentario"/>
+      </w:pPr>
+      <w:r>
+        <w:rPr>
+          <w:rStyle w:val="Refdecomentario"/>
+        </w:rPr>
+        <w:annotationRef/>
+      </w:r>
+      <w:r>
+        <w:t xml:space="preserve">Bibliografía, libros y documentos recientes (5 años de antigüedad) </w:t>
+      </w:r>
+    </w:p>
+  </w:comment>
+</w:comments>
+</file>
+
+<file path=word/commentsExtended.xml><?xml version="1.0" encoding="utf-8"?>
+<w15:commentsEx xmlns:wpc="http://schemas.microsoft.com/office/word/2010/wordprocessingCanvas" xmlns:cx="http://schemas.microsoft.com/office/drawing/2014/chartex" xmlns:cx1="http://schemas.microsoft.com/office/drawing/2015/9/8/chartex" xmlns:cx2="http://schemas.microsoft.com/office/drawing/2015/10/21/chartex" xmlns:cx3="http://schemas.microsoft.com/office/drawing/2016/5/9/chartex" xmlns:cx4="http://schemas.microsoft.com/office/drawing/2016/5/10/chartex" xmlns:cx5="http://schemas.microsoft.com/office/drawing/2016/5/11/chartex" xmlns:cx6="http://schemas.microsoft.com/office/drawing/2016/5/12/chartex" xmlns:cx7="http://schemas.microsoft.com/office/drawing/2016/5/13/chartex" xmlns:cx8="http://schemas.microsoft.com/office/drawing/2016/5/14/chartex" xmlns:mc="http://schemas.openxmlformats.org/markup-compatibility/2006" xmlns:aink="http://schemas.microsoft.com/office/drawing/2016/ink" xmlns:am3d="http://schemas.microsoft.com/office/drawing/2017/model3d" xmlns:o="urn:schemas-microsoft-com:office:office" xmlns:r="http://schemas.openxmlformats.org/officeDocument/2006/relationships" xmlns:m="http://schemas.openxmlformats.org/officeDocument/2006/math" xmlns:v="urn:schemas-microsoft-com:vml" xmlns:wp14="http://schemas.microsoft.com/office/word/2010/wordprocessingDrawing" xmlns:wp="http://schemas.openxmlformats.org/drawingml/2006/wordprocessingDrawing" xmlns:w10="urn:schemas-microsoft-com:office:word" xmlns:w="http://schemas.openxmlformats.org/wordprocessingml/2006/main" xmlns:w14="http://schemas.microsoft.com/office/word/2010/wordml" xmlns:w15="http://schemas.microsoft.com/office/word/2012/wordml" xmlns:w16cex="http://schemas.microsoft.com/office/word/2018/wordml/cex" xmlns:w16cid="http://schemas.microsoft.com/office/word/2016/wordml/cid" xmlns:w16="http://schemas.microsoft.com/office/word/2018/wordml" xmlns:w16se="http://schemas.microsoft.com/office/word/2015/wordml/symex" xmlns:wpg="http://schemas.microsoft.com/office/word/2010/wordprocessingGroup" xmlns:wpi="http://schemas.microsoft.com/office/word/2010/wordprocessingInk" xmlns:wne="http://schemas.microsoft.com/office/word/2006/wordml" xmlns:wps="http://schemas.microsoft.com/office/word/2010/wordprocessingShape" mc:Ignorable="w14 w15 w16se w16cid w16 w16cex wp14">
+  <w15:commentEx w15:paraId="35039113" w15:done="1"/>
+  <w15:commentEx w15:paraId="0B42EFA4" w15:done="1"/>
+  <w15:commentEx w15:paraId="40ACF874" w15:done="0"/>
+  <w15:commentEx w15:paraId="66FC207A" w15:done="0"/>
+  <w15:commentEx w15:paraId="44435D21" w15:done="0"/>
+</w15:commentsEx>
+</file>
+
+<file path=word/commentsExtensible.xml><?xml version="1.0" encoding="utf-8"?>
+<w16cex:commentsExtensible xmlns:wpc="http://schemas.microsoft.com/office/word/2010/wordprocessingCanvas" xmlns:cx="http://schemas.microsoft.com/office/drawing/2014/chartex" xmlns:cx1="http://schemas.microsoft.com/office/drawing/2015/9/8/chartex" xmlns:cx2="http://schemas.microsoft.com/office/drawing/2015/10/21/chartex" xmlns:cx3="http://schemas.microsoft.com/office/drawing/2016/5/9/chartex" xmlns:cx4="http://schemas.microsoft.com/office/drawing/2016/5/10/chartex" xmlns:cx5="http://schemas.microsoft.com/office/drawing/2016/5/11/chartex" xmlns:cx6="http://schemas.microsoft.com/office/drawing/2016/5/12/chartex" xmlns:cx7="http://schemas.microsoft.com/office/drawing/2016/5/13/chartex" xmlns:cx8="http://schemas.microsoft.com/office/drawing/2016/5/14/chartex" xmlns:mc="http://schemas.openxmlformats.org/markup-compatibility/2006" xmlns:aink="http://schemas.microsoft.com/office/drawing/2016/ink" xmlns:am3d="http://schemas.microsoft.com/office/drawing/2017/model3d" xmlns:o="urn:schemas-microsoft-com:office:office" xmlns:r="http://schemas.openxmlformats.org/officeDocument/2006/relationships" xmlns:m="http://schemas.openxmlformats.org/officeDocument/2006/math" xmlns:v="urn:schemas-microsoft-com:vml" xmlns:wp14="http://schemas.microsoft.com/office/word/2010/wordprocessingDrawing" xmlns:wp="http://schemas.openxmlformats.org/drawingml/2006/wordprocessingDrawing" xmlns:w10="urn:schemas-microsoft-com:office:word" xmlns:w="http://schemas.openxmlformats.org/wordprocessingml/2006/main" xmlns:w14="http://schemas.microsoft.com/office/word/2010/wordml" xmlns:w15="http://schemas.microsoft.com/office/word/2012/wordml" xmlns:w16cex="http://schemas.microsoft.com/office/word/2018/wordml/cex" xmlns:w16cid="http://schemas.microsoft.com/office/word/2016/wordml/cid" xmlns:w16="http://schemas.microsoft.com/office/word/2018/wordml" xmlns:w16se="http://schemas.microsoft.com/office/word/2015/wordml/symex" xmlns:wpg="http://schemas.microsoft.com/office/word/2010/wordprocessingGroup" xmlns:wpi="http://schemas.microsoft.com/office/word/2010/wordprocessingInk" xmlns:wne="http://schemas.microsoft.com/office/word/2006/wordml" xmlns:wps="http://schemas.microsoft.com/office/word/2010/wordprocessingShape" mc:Ignorable="w14 w15 w16se w16cid w16 w16cex wp14">
+  <w16cex:commentExtensible w16cex:durableId="23BC4444" w16cex:dateUtc="2021-01-28T00:57:00Z"/>
+  <w16cex:commentExtensible w16cex:durableId="23BC4353" w16cex:dateUtc="2021-01-28T00:53:00Z"/>
+  <w16cex:commentExtensible w16cex:durableId="23BC4377" w16cex:dateUtc="2021-01-28T00:54:00Z"/>
+  <w16cex:commentExtensible w16cex:durableId="23BC43C2" w16cex:dateUtc="2021-01-28T00:55:00Z"/>
+  <w16cex:commentExtensible w16cex:durableId="23BC43DF" w16cex:dateUtc="2021-01-28T00:56:00Z"/>
+</w16cex:commentsExtensible>
+</file>
+
+<file path=word/commentsIds.xml><?xml version="1.0" encoding="utf-8"?>
+<w16cid:commentsIds xmlns:wpc="http://schemas.microsoft.com/office/word/2010/wordprocessingCanvas" xmlns:cx="http://schemas.microsoft.com/office/drawing/2014/chartex" xmlns:cx1="http://schemas.microsoft.com/office/drawing/2015/9/8/chartex" xmlns:cx2="http://schemas.microsoft.com/office/drawing/2015/10/21/chartex" xmlns:cx3="http://schemas.microsoft.com/office/drawing/2016/5/9/chartex" xmlns:cx4="http://schemas.microsoft.com/office/drawing/2016/5/10/chartex" xmlns:cx5="http://schemas.microsoft.com/office/drawing/2016/5/11/chartex" xmlns:cx6="http://schemas.microsoft.com/office/drawing/2016/5/12/chartex" xmlns:cx7="http://schemas.microsoft.com/office/drawing/2016/5/13/chartex" xmlns:cx8="http://schemas.microsoft.com/office/drawing/2016/5/14/chartex" xmlns:mc="http://schemas.openxmlformats.org/markup-compatibility/2006" xmlns:aink="http://schemas.microsoft.com/office/drawing/2016/ink" xmlns:am3d="http://schemas.microsoft.com/office/drawing/2017/model3d" xmlns:o="urn:schemas-microsoft-com:office:office" xmlns:r="http://schemas.openxmlformats.org/officeDocument/2006/relationships" xmlns:m="http://schemas.openxmlformats.org/officeDocument/2006/math" xmlns:v="urn:schemas-microsoft-com:vml" xmlns:wp14="http://schemas.microsoft.com/office/word/2010/wordprocessingDrawing" xmlns:wp="http://schemas.openxmlformats.org/drawingml/2006/wordprocessingDrawing" xmlns:w10="urn:schemas-microsoft-com:office:word" xmlns:w="http://schemas.openxmlformats.org/wordprocessingml/2006/main" xmlns:w14="http://schemas.microsoft.com/office/word/2010/wordml" xmlns:w15="http://schemas.microsoft.com/office/word/2012/wordml" xmlns:w16cex="http://schemas.microsoft.com/office/word/2018/wordml/cex" xmlns:w16cid="http://schemas.microsoft.com/office/word/2016/wordml/cid" xmlns:w16="http://schemas.microsoft.com/office/word/2018/wordml" xmlns:w16se="http://schemas.microsoft.com/office/word/2015/wordml/symex" xmlns:wpg="http://schemas.microsoft.com/office/word/2010/wordprocessingGroup" xmlns:wpi="http://schemas.microsoft.com/office/word/2010/wordprocessingInk" xmlns:wne="http://schemas.microsoft.com/office/word/2006/wordml" xmlns:wps="http://schemas.microsoft.com/office/word/2010/wordprocessingShape" mc:Ignorable="w14 w15 w16se w16cid w16 w16cex wp14">
+  <w16cid:commentId w16cid:paraId="35039113" w16cid:durableId="23BC4444"/>
+  <w16cid:commentId w16cid:paraId="0B42EFA4" w16cid:durableId="23BC4353"/>
+  <w16cid:commentId w16cid:paraId="40ACF874" w16cid:durableId="23BC4377"/>
+  <w16cid:commentId w16cid:paraId="66FC207A" w16cid:durableId="23BC43C2"/>
+  <w16cid:commentId w16cid:paraId="44435D21" w16cid:durableId="23BC43DF"/>
+</w16cid:commentsIds>
+</file>
+
 <file path=word/numbering.xml><?xml version="1.0" encoding="utf-8"?>
 <w:numbering xmlns:wpc="http://schemas.microsoft.com/office/word/2010/wordprocessingCanvas" xmlns:cx="http://schemas.microsoft.com/office/drawing/2014/chartex" xmlns:cx1="http://schemas.microsoft.com/office/drawing/2015/9/8/chartex" xmlns:cx2="http://schemas.microsoft.com/office/drawing/2015/10/21/chartex" xmlns:cx3="http://schemas.microsoft.com/office/drawing/2016/5/9/chartex" xmlns:cx4="http://schemas.microsoft.com/office/drawing/2016/5/10/chartex" xmlns:cx5="http://schemas.microsoft.com/office/drawing/2016/5/11/chartex" xmlns:cx6="http://schemas.microsoft.com/office/drawing/2016/5/12/chartex" xmlns:cx7="http://schemas.microsoft.com/office/drawing/2016/5/13/chartex" xmlns:cx8="http://schemas.microsoft.com/office/drawing/2016/5/14/chartex" xmlns:mc="http://schemas.openxmlformats.org/markup-compatibility/2006" xmlns:aink="http://schemas.microsoft.com/office/drawing/2016/ink" xmlns:am3d="http://schemas.microsoft.com/office/drawing/2017/model3d" xmlns:o="urn:schemas-microsoft-com:office:office" xmlns:r="http://schemas.openxmlformats.org/officeDocument/2006/relationships" xmlns:m="http://schemas.openxmlformats.org/officeDocument/2006/math" xmlns:v="urn:schemas-microsoft-com:vml" xmlns:wp14="http://schemas.microsoft.com/office/word/2010/wordprocessingDrawing" xmlns:wp="http://schemas.openxmlformats.org/drawingml/2006/wordprocessingDrawing" xmlns:w10="urn:schemas-microsoft-com:office:word" xmlns:w="http://schemas.openxmlformats.org/wordprocessingml/2006/main" xmlns:w14="http://schemas.microsoft.com/office/word/2010/wordml" xmlns:w15="http://schemas.microsoft.com/office/word/2012/wordml" xmlns:w16cex="http://schemas.microsoft.com/office/word/2018/wordml/cex" xmlns:w16cid="http://schemas.microsoft.com/office/word/2016/wordml/cid" xmlns:w16="http://schemas.microsoft.com/office/word/2018/wordml" xmlns:w16se="http://schemas.microsoft.com/office/word/2015/wordml/symex" xmlns:wpg="http://schemas.microsoft.com/office/word/2010/wordprocessingGroup" xmlns:wpi="http://schemas.microsoft.com/office/word/2010/wordprocessingInk" xmlns:wne="http://schemas.microsoft.com/office/word/2006/wordml" xmlns:wps="http://schemas.microsoft.com/office/word/2010/wordprocessingShape" mc:Ignorable="w14 w15 w16se w16cid w16 w16cex wp14">
   <w:abstractNum w:abstractNumId="0" w15:restartNumberingAfterBreak="0">
@@ -2395,6 +3847,119 @@
     </w:lvl>
   </w:abstractNum>
   <w:abstractNum w:abstractNumId="14" w15:restartNumberingAfterBreak="0">
+    <w:nsid w:val="560D6ECB"/>
+    <w:multiLevelType w:val="multilevel"/>
+    <w:tmpl w:val="79E0F090"/>
+    <w:lvl w:ilvl="0">
+      <w:start w:val="6"/>
+      <w:numFmt w:val="decimal"/>
+      <w:lvlText w:val="%1"/>
+      <w:lvlJc w:val="left"/>
+      <w:pPr>
+        <w:ind w:left="360" w:hanging="360"/>
+      </w:pPr>
+      <w:rPr>
+        <w:rFonts w:hint="default"/>
+      </w:rPr>
+    </w:lvl>
+    <w:lvl w:ilvl="1">
+      <w:start w:val="1"/>
+      <w:numFmt w:val="decimal"/>
+      <w:lvlText w:val="%1.%2"/>
+      <w:lvlJc w:val="left"/>
+      <w:pPr>
+        <w:ind w:left="360" w:hanging="360"/>
+      </w:pPr>
+      <w:rPr>
+        <w:rFonts w:hint="default"/>
+      </w:rPr>
+    </w:lvl>
+    <w:lvl w:ilvl="2">
+      <w:start w:val="1"/>
+      <w:numFmt w:val="decimal"/>
+      <w:lvlText w:val="%1.%2.%3"/>
+      <w:lvlJc w:val="left"/>
+      <w:pPr>
+        <w:ind w:left="720" w:hanging="720"/>
+      </w:pPr>
+      <w:rPr>
+        <w:rFonts w:hint="default"/>
+      </w:rPr>
+    </w:lvl>
+    <w:lvl w:ilvl="3">
+      <w:start w:val="1"/>
+      <w:numFmt w:val="decimal"/>
+      <w:lvlText w:val="%1.%2.%3.%4"/>
+      <w:lvlJc w:val="left"/>
+      <w:pPr>
+        <w:ind w:left="1080" w:hanging="1080"/>
+      </w:pPr>
+      <w:rPr>
+        <w:rFonts w:hint="default"/>
+      </w:rPr>
+    </w:lvl>
+    <w:lvl w:ilvl="4">
+      <w:start w:val="1"/>
+      <w:numFmt w:val="decimal"/>
+      <w:lvlText w:val="%1.%2.%3.%4.%5"/>
+      <w:lvlJc w:val="left"/>
+      <w:pPr>
+        <w:ind w:left="1080" w:hanging="1080"/>
+      </w:pPr>
+      <w:rPr>
+        <w:rFonts w:hint="default"/>
+      </w:rPr>
+    </w:lvl>
+    <w:lvl w:ilvl="5">
+      <w:start w:val="1"/>
+      <w:numFmt w:val="decimal"/>
+      <w:lvlText w:val="%1.%2.%3.%4.%5.%6"/>
+      <w:lvlJc w:val="left"/>
+      <w:pPr>
+        <w:ind w:left="1440" w:hanging="1440"/>
+      </w:pPr>
+      <w:rPr>
+        <w:rFonts w:hint="default"/>
+      </w:rPr>
+    </w:lvl>
+    <w:lvl w:ilvl="6">
+      <w:start w:val="1"/>
+      <w:numFmt w:val="decimal"/>
+      <w:lvlText w:val="%1.%2.%3.%4.%5.%6.%7"/>
+      <w:lvlJc w:val="left"/>
+      <w:pPr>
+        <w:ind w:left="1440" w:hanging="1440"/>
+      </w:pPr>
+      <w:rPr>
+        <w:rFonts w:hint="default"/>
+      </w:rPr>
+    </w:lvl>
+    <w:lvl w:ilvl="7">
+      <w:start w:val="1"/>
+      <w:numFmt w:val="decimal"/>
+      <w:lvlText w:val="%1.%2.%3.%4.%5.%6.%7.%8"/>
+      <w:lvlJc w:val="left"/>
+      <w:pPr>
+        <w:ind w:left="1800" w:hanging="1800"/>
+      </w:pPr>
+      <w:rPr>
+        <w:rFonts w:hint="default"/>
+      </w:rPr>
+    </w:lvl>
+    <w:lvl w:ilvl="8">
+      <w:start w:val="1"/>
+      <w:numFmt w:val="decimal"/>
+      <w:lvlText w:val="%1.%2.%3.%4.%5.%6.%7.%8.%9"/>
+      <w:lvlJc w:val="left"/>
+      <w:pPr>
+        <w:ind w:left="1800" w:hanging="1800"/>
+      </w:pPr>
+      <w:rPr>
+        <w:rFonts w:hint="default"/>
+      </w:rPr>
+    </w:lvl>
+  </w:abstractNum>
+  <w:abstractNum w:abstractNumId="15" w15:restartNumberingAfterBreak="0">
     <w:nsid w:val="5A6D53C1"/>
     <w:multiLevelType w:val="multilevel"/>
     <w:tmpl w:val="C77A26A8"/>
@@ -2525,7 +4090,7 @@
       </w:rPr>
     </w:lvl>
   </w:abstractNum>
-  <w:abstractNum w:abstractNumId="15" w15:restartNumberingAfterBreak="0">
+  <w:abstractNum w:abstractNumId="16" w15:restartNumberingAfterBreak="0">
     <w:nsid w:val="66133E24"/>
     <w:multiLevelType w:val="multilevel"/>
     <w:tmpl w:val="65B65A74"/>
@@ -2656,7 +4221,7 @@
       </w:rPr>
     </w:lvl>
   </w:abstractNum>
-  <w:abstractNum w:abstractNumId="16" w15:restartNumberingAfterBreak="0">
+  <w:abstractNum w:abstractNumId="17" w15:restartNumberingAfterBreak="0">
     <w:nsid w:val="6AE17C1B"/>
     <w:multiLevelType w:val="multilevel"/>
     <w:tmpl w:val="CFCC74B8"/>
@@ -2742,7 +4307,7 @@
       </w:pPr>
     </w:lvl>
   </w:abstractNum>
-  <w:abstractNum w:abstractNumId="17" w15:restartNumberingAfterBreak="0">
+  <w:abstractNum w:abstractNumId="18" w15:restartNumberingAfterBreak="0">
     <w:nsid w:val="78064517"/>
     <w:multiLevelType w:val="multilevel"/>
     <w:tmpl w:val="7A78E3A4"/>
@@ -2874,7 +4439,7 @@
     </w:lvl>
   </w:abstractNum>
   <w:num w:numId="1">
-    <w:abstractNumId w:val="15"/>
+    <w:abstractNumId w:val="16"/>
   </w:num>
   <w:num w:numId="2">
     <w:abstractNumId w:val="13"/>
@@ -2883,13 +4448,13 @@
     <w:abstractNumId w:val="2"/>
   </w:num>
   <w:num w:numId="4">
-    <w:abstractNumId w:val="14"/>
+    <w:abstractNumId w:val="15"/>
   </w:num>
   <w:num w:numId="5">
     <w:abstractNumId w:val="8"/>
   </w:num>
   <w:num w:numId="6">
-    <w:abstractNumId w:val="17"/>
+    <w:abstractNumId w:val="18"/>
   </w:num>
   <w:num w:numId="7">
     <w:abstractNumId w:val="10"/>
@@ -2901,7 +4466,7 @@
     <w:abstractNumId w:val="6"/>
   </w:num>
   <w:num w:numId="10">
-    <w:abstractNumId w:val="16"/>
+    <w:abstractNumId w:val="17"/>
   </w:num>
   <w:num w:numId="11">
     <w:abstractNumId w:val="7"/>
@@ -2927,7 +4492,18 @@
   <w:num w:numId="18">
     <w:abstractNumId w:val="1"/>
   </w:num>
+  <w:num w:numId="19">
+    <w:abstractNumId w:val="14"/>
+  </w:num>
 </w:numbering>
+</file>
+
+<file path=word/people.xml><?xml version="1.0" encoding="utf-8"?>
+<w15:people xmlns:wpc="http://schemas.microsoft.com/office/word/2010/wordprocessingCanvas" xmlns:cx="http://schemas.microsoft.com/office/drawing/2014/chartex" xmlns:cx1="http://schemas.microsoft.com/office/drawing/2015/9/8/chartex" xmlns:cx2="http://schemas.microsoft.com/office/drawing/2015/10/21/chartex" xmlns:cx3="http://schemas.microsoft.com/office/drawing/2016/5/9/chartex" xmlns:cx4="http://schemas.microsoft.com/office/drawing/2016/5/10/chartex" xmlns:cx5="http://schemas.microsoft.com/office/drawing/2016/5/11/chartex" xmlns:cx6="http://schemas.microsoft.com/office/drawing/2016/5/12/chartex" xmlns:cx7="http://schemas.microsoft.com/office/drawing/2016/5/13/chartex" xmlns:cx8="http://schemas.microsoft.com/office/drawing/2016/5/14/chartex" xmlns:mc="http://schemas.openxmlformats.org/markup-compatibility/2006" xmlns:aink="http://schemas.microsoft.com/office/drawing/2016/ink" xmlns:am3d="http://schemas.microsoft.com/office/drawing/2017/model3d" xmlns:o="urn:schemas-microsoft-com:office:office" xmlns:r="http://schemas.openxmlformats.org/officeDocument/2006/relationships" xmlns:m="http://schemas.openxmlformats.org/officeDocument/2006/math" xmlns:v="urn:schemas-microsoft-com:vml" xmlns:wp14="http://schemas.microsoft.com/office/word/2010/wordprocessingDrawing" xmlns:wp="http://schemas.openxmlformats.org/drawingml/2006/wordprocessingDrawing" xmlns:w10="urn:schemas-microsoft-com:office:word" xmlns:w="http://schemas.openxmlformats.org/wordprocessingml/2006/main" xmlns:w14="http://schemas.microsoft.com/office/word/2010/wordml" xmlns:w15="http://schemas.microsoft.com/office/word/2012/wordml" xmlns:w16cex="http://schemas.microsoft.com/office/word/2018/wordml/cex" xmlns:w16cid="http://schemas.microsoft.com/office/word/2016/wordml/cid" xmlns:w16="http://schemas.microsoft.com/office/word/2018/wordml" xmlns:w16se="http://schemas.microsoft.com/office/word/2015/wordml/symex" xmlns:wpg="http://schemas.microsoft.com/office/word/2010/wordprocessingGroup" xmlns:wpi="http://schemas.microsoft.com/office/word/2010/wordprocessingInk" xmlns:wne="http://schemas.microsoft.com/office/word/2006/wordml" xmlns:wps="http://schemas.microsoft.com/office/word/2010/wordprocessingShape" mc:Ignorable="w14 w15 w16se w16cid w16 w16cex wp14">
+  <w15:person w15:author="Juan Pablo Mosquera">
+    <w15:presenceInfo w15:providerId="Windows Live" w15:userId="8da0d411af2a37f0"/>
+  </w15:person>
+</w15:people>
 </file>
 
 <file path=word/styles.xml><?xml version="1.0" encoding="utf-8"?>
@@ -3728,6 +5304,74 @@
       <w:szCs w:val="20"/>
     </w:rPr>
   </w:style>
+  <w:style w:type="character" w:styleId="Refdecomentario">
+    <w:name w:val="annotation reference"/>
+    <w:basedOn w:val="Fuentedeprrafopredeter"/>
+    <w:uiPriority w:val="99"/>
+    <w:semiHidden/>
+    <w:unhideWhenUsed/>
+    <w:rsid w:val="00AB69CC"/>
+    <w:rPr>
+      <w:sz w:val="16"/>
+      <w:szCs w:val="16"/>
+    </w:rPr>
+  </w:style>
+  <w:style w:type="paragraph" w:styleId="Textocomentario">
+    <w:name w:val="annotation text"/>
+    <w:basedOn w:val="Normal"/>
+    <w:link w:val="TextocomentarioCar"/>
+    <w:uiPriority w:val="99"/>
+    <w:semiHidden/>
+    <w:unhideWhenUsed/>
+    <w:rsid w:val="00AB69CC"/>
+    <w:pPr>
+      <w:spacing w:line="240" w:lineRule="auto"/>
+    </w:pPr>
+    <w:rPr>
+      <w:sz w:val="20"/>
+      <w:szCs w:val="20"/>
+    </w:rPr>
+  </w:style>
+  <w:style w:type="character" w:customStyle="1" w:styleId="TextocomentarioCar">
+    <w:name w:val="Texto comentario Car"/>
+    <w:basedOn w:val="Fuentedeprrafopredeter"/>
+    <w:link w:val="Textocomentario"/>
+    <w:uiPriority w:val="99"/>
+    <w:semiHidden/>
+    <w:rsid w:val="00AB69CC"/>
+    <w:rPr>
+      <w:sz w:val="20"/>
+      <w:szCs w:val="20"/>
+    </w:rPr>
+  </w:style>
+  <w:style w:type="paragraph" w:styleId="Asuntodelcomentario">
+    <w:name w:val="annotation subject"/>
+    <w:basedOn w:val="Textocomentario"/>
+    <w:next w:val="Textocomentario"/>
+    <w:link w:val="AsuntodelcomentarioCar"/>
+    <w:uiPriority w:val="99"/>
+    <w:semiHidden/>
+    <w:unhideWhenUsed/>
+    <w:rsid w:val="00AB69CC"/>
+    <w:rPr>
+      <w:b/>
+      <w:bCs/>
+    </w:rPr>
+  </w:style>
+  <w:style w:type="character" w:customStyle="1" w:styleId="AsuntodelcomentarioCar">
+    <w:name w:val="Asunto del comentario Car"/>
+    <w:basedOn w:val="TextocomentarioCar"/>
+    <w:link w:val="Asuntodelcomentario"/>
+    <w:uiPriority w:val="99"/>
+    <w:semiHidden/>
+    <w:rsid w:val="00AB69CC"/>
+    <w:rPr>
+      <w:b/>
+      <w:bCs/>
+      <w:sz w:val="20"/>
+      <w:szCs w:val="20"/>
+    </w:rPr>
+  </w:style>
 </w:styles>
 </file>
 

</xml_diff>